<commit_message>
Added Story2 Scene Storyline and Events (docx file)
</commit_message>
<xml_diff>
--- a/Assets/NickOfTime Storyline And Events (no Dialogues).docx
+++ b/Assets/NickOfTime Storyline And Events (no Dialogues).docx
@@ -197,7 +197,13 @@
         <w:rPr>
           <w:rFonts w:ascii="Georgia" w:hAnsi="Georgia"/>
         </w:rPr>
-        <w:t xml:space="preserve"> Then, there is a dungeon+cave blend.</w:t>
+        <w:t xml:space="preserve"> Then, there is a dungeon-</w:t>
+      </w:r>
+      <w:r>
+        <w:rPr>
+          <w:rFonts w:ascii="Georgia" w:hAnsi="Georgia"/>
+        </w:rPr>
+        <w:t>cave blend.</w:t>
       </w:r>
     </w:p>
     <w:p>
@@ -273,15 +279,241 @@
         <w:rPr>
           <w:rFonts w:ascii="Georgia" w:hAnsi="Georgia"/>
           <w:b/>
+        </w:rPr>
+        <w:t>old man</w:t>
+      </w:r>
+      <w:r>
+        <w:rPr>
+          <w:rFonts w:ascii="Georgia" w:hAnsi="Georgia"/>
+        </w:rPr>
+        <w:t xml:space="preserve"> in his 60s. It looks as if he lives there. You ask him for the exit. But he don’t know himself. In fact, he said that there is no exit. But you can clearly see the locked gate ahead that should lead somewhere. The </w:t>
+      </w:r>
+      <w:r>
+        <w:rPr>
+          <w:rFonts w:ascii="Georgia" w:hAnsi="Georgia"/>
+          <w:b/>
+        </w:rPr>
+        <w:t>old man</w:t>
+      </w:r>
+      <w:r>
+        <w:rPr>
+          <w:rFonts w:ascii="Georgia" w:hAnsi="Georgia"/>
+        </w:rPr>
+        <w:t xml:space="preserve"> told you that ahead waits death. But that didn’t convince you to stay. So, he (the </w:t>
+      </w:r>
+      <w:r>
+        <w:rPr>
+          <w:rFonts w:ascii="Georgia" w:hAnsi="Georgia"/>
+          <w:b/>
+        </w:rPr>
+        <w:t>old man</w:t>
+      </w:r>
+      <w:r>
+        <w:rPr>
+          <w:rFonts w:ascii="Georgia" w:hAnsi="Georgia"/>
+        </w:rPr>
+        <w:t>) gave you a dagger and opened the gate for you.</w:t>
+      </w:r>
+    </w:p>
+    <w:p>
+      <w:pPr>
+        <w:rPr>
+          <w:rFonts w:ascii="Georgia" w:hAnsi="Georgia"/>
+        </w:rPr>
+      </w:pPr>
+      <w:r>
+        <w:rPr>
+          <w:rFonts w:ascii="Georgia" w:hAnsi="Georgia"/>
+          <w:u w:val="single"/>
+        </w:rPr>
+        <w:t>E3:</w:t>
+      </w:r>
+      <w:r>
+        <w:rPr>
+          <w:rFonts w:ascii="Georgia" w:hAnsi="Georgia"/>
+        </w:rPr>
+        <w:t xml:space="preserve"> </w:t>
+      </w:r>
+      <w:r>
+        <w:rPr>
+          <w:rFonts w:ascii="Georgia" w:hAnsi="Georgia"/>
+        </w:rPr>
+        <w:t xml:space="preserve">Then, you hear someone shouting for help. As you try to go there, you face some </w:t>
+      </w:r>
+      <w:r>
+        <w:rPr>
+          <w:rFonts w:ascii="Georgia" w:hAnsi="Georgia"/>
           <w:i/>
         </w:rPr>
-        <w:t>old man</w:t>
-      </w:r>
-      <w:r>
-        <w:rPr>
-          <w:rFonts w:ascii="Georgia" w:hAnsi="Georgia"/>
-        </w:rPr>
-        <w:t xml:space="preserve"> in his 60s. It looks as if he lives there. You ask him for the exit. But he don’t know himself. In fact, he said that there is no exit. But you can clearly see the locked gate ahead that should lead somewhere. The old man told you that ahead waits death. But that didn’t convince you to stay. So, he (the old man) gave you a dagger and opened the gate for you.</w:t>
+        <w:t>Muddlings</w:t>
+      </w:r>
+      <w:r>
+        <w:rPr>
+          <w:rFonts w:ascii="Georgia" w:hAnsi="Georgia"/>
+        </w:rPr>
+        <w:t xml:space="preserve"> (name of the enemy). You defeated them, just to find more. You finally, cleared the way and saw a kid jum</w:t>
+      </w:r>
+      <w:r>
+        <w:rPr>
+          <w:rFonts w:ascii="Georgia" w:hAnsi="Georgia"/>
+        </w:rPr>
+        <w:t>ping around probably panicking.</w:t>
+      </w:r>
+    </w:p>
+    <w:p>
+      <w:pPr>
+        <w:rPr>
+          <w:rFonts w:ascii="Georgia" w:hAnsi="Georgia"/>
+        </w:rPr>
+      </w:pPr>
+      <w:r>
+        <w:rPr>
+          <w:rFonts w:ascii="Georgia" w:hAnsi="Georgia"/>
+          <w:u w:val="single"/>
+        </w:rPr>
+        <w:t>E4:</w:t>
+      </w:r>
+      <w:r>
+        <w:rPr>
+          <w:rFonts w:ascii="Georgia" w:hAnsi="Georgia"/>
+        </w:rPr>
+        <w:t xml:space="preserve"> </w:t>
+      </w:r>
+      <w:r>
+        <w:rPr>
+          <w:rFonts w:ascii="Georgia" w:hAnsi="Georgia"/>
+        </w:rPr>
+        <w:t>You asked him to stop panicking but t</w:t>
+      </w:r>
+      <w:r>
+        <w:rPr>
+          <w:rFonts w:ascii="Georgia" w:hAnsi="Georgia"/>
+        </w:rPr>
+        <w:t xml:space="preserve">he kid keeps on jumping anyway. </w:t>
+      </w:r>
+      <w:r>
+        <w:rPr>
+          <w:rFonts w:ascii="Georgia" w:hAnsi="Georgia"/>
+        </w:rPr>
+        <w:t xml:space="preserve">His name was </w:t>
+      </w:r>
+      <w:r>
+        <w:rPr>
+          <w:rFonts w:ascii="Georgia" w:hAnsi="Georgia"/>
+          <w:b/>
+        </w:rPr>
+        <w:t>Nick</w:t>
+      </w:r>
+      <w:r>
+        <w:rPr>
+          <w:rFonts w:ascii="Georgia" w:hAnsi="Georgia"/>
+        </w:rPr>
+        <w:t xml:space="preserve"> and he said that he was just exercising. </w:t>
+      </w:r>
+      <w:r>
+        <w:rPr>
+          <w:rFonts w:ascii="Georgia" w:hAnsi="Georgia"/>
+        </w:rPr>
+        <w:t>He told you that he is stuck for 2 days just like you and that, he wants to get out of here as well. He opened the door for the very same reason: Curiosity. Then, you saw a portal popping out of nowhere. You asked the kid to come but he said that he would come after finishing his exercise.</w:t>
+      </w:r>
+      <w:r>
+        <w:rPr>
+          <w:rFonts w:ascii="Georgia" w:hAnsi="Georgia"/>
+        </w:rPr>
+        <w:t xml:space="preserve"> You jumped into the portal.</w:t>
+      </w:r>
+    </w:p>
+    <w:p>
+      <w:pPr>
+        <w:rPr>
+          <w:rFonts w:ascii="Georgia" w:hAnsi="Georgia"/>
+        </w:rPr>
+      </w:pPr>
+    </w:p>
+    <w:p>
+      <w:pPr>
+        <w:rPr>
+          <w:rFonts w:ascii="Georgia" w:hAnsi="Georgia"/>
+        </w:rPr>
+      </w:pPr>
+      <w:r>
+        <w:rPr>
+          <w:rFonts w:ascii="Georgia" w:hAnsi="Georgia"/>
+        </w:rPr>
+        <w:t>STORY2</w:t>
+      </w:r>
+    </w:p>
+    <w:p>
+      <w:pPr>
+        <w:rPr>
+          <w:rFonts w:ascii="Georgia" w:hAnsi="Georgia"/>
+        </w:rPr>
+      </w:pPr>
+      <w:r>
+        <w:rPr>
+          <w:rFonts w:ascii="Georgia" w:hAnsi="Georgia"/>
+          <w:u w:val="single"/>
+        </w:rPr>
+        <w:t>Setting:</w:t>
+      </w:r>
+      <w:r>
+        <w:rPr>
+          <w:rFonts w:ascii="Georgia" w:hAnsi="Georgia"/>
+        </w:rPr>
+        <w:t xml:space="preserve"> Dungeon+cave+kitchen.</w:t>
+      </w:r>
+    </w:p>
+    <w:p>
+      <w:pPr>
+        <w:rPr>
+          <w:rFonts w:ascii="Georgia" w:hAnsi="Georgia"/>
+        </w:rPr>
+      </w:pPr>
+      <w:r>
+        <w:rPr>
+          <w:rFonts w:ascii="Georgia" w:hAnsi="Georgia"/>
+          <w:u w:val="single"/>
+        </w:rPr>
+        <w:t>E1:</w:t>
+      </w:r>
+      <w:r>
+        <w:rPr>
+          <w:rFonts w:ascii="Georgia" w:hAnsi="Georgia"/>
+        </w:rPr>
+        <w:t xml:space="preserve"> Portals are a thing, huh. A bit of talk here.</w:t>
+      </w:r>
+    </w:p>
+    <w:p>
+      <w:pPr>
+        <w:rPr>
+          <w:rFonts w:ascii="Georgia" w:hAnsi="Georgia"/>
+        </w:rPr>
+      </w:pPr>
+      <w:r>
+        <w:rPr>
+          <w:rFonts w:ascii="Georgia" w:hAnsi="Georgia"/>
+          <w:u w:val="single"/>
+        </w:rPr>
+        <w:t>E2:</w:t>
+      </w:r>
+      <w:r>
+        <w:rPr>
+          <w:rFonts w:ascii="Georgia" w:hAnsi="Georgia"/>
+        </w:rPr>
+        <w:t xml:space="preserve"> After some steps, you saw a </w:t>
+      </w:r>
+      <w:r>
+        <w:rPr>
+          <w:rFonts w:ascii="Georgia" w:hAnsi="Georgia"/>
+          <w:b/>
+        </w:rPr>
+        <w:t>slender guard</w:t>
+      </w:r>
+      <w:r>
+        <w:rPr>
+          <w:rFonts w:ascii="Georgia" w:hAnsi="Georgia"/>
+        </w:rPr>
+        <w:t xml:space="preserve"> with a broken sword and wrecked appearance. You asked him for the exit. But he barely replied: food. But you asked him again and he told you that if you give him food, he will tell you how to escape.</w:t>
       </w:r>
     </w:p>
     <w:p>
@@ -301,63 +533,168 @@
         <w:rPr>
           <w:rFonts w:ascii="Georgia" w:hAnsi="Georgia"/>
         </w:rPr>
+        <w:t xml:space="preserve"> You found a locked door</w:t>
+      </w:r>
+      <w:r>
+        <w:rPr>
+          <w:rFonts w:ascii="Georgia" w:hAnsi="Georgia"/>
+        </w:rPr>
+        <w:t xml:space="preserve"> (kitchen)</w:t>
+      </w:r>
+      <w:r>
+        <w:rPr>
+          <w:rFonts w:ascii="Georgia" w:hAnsi="Georgia"/>
+        </w:rPr>
+        <w:t>. Foody smell is coming from here. You realized that this is where we will get food. You fight a bunch of monsters, opened a bunch of doors and finally found the key to that door.</w:t>
+      </w:r>
+    </w:p>
+    <w:p>
+      <w:pPr>
+        <w:rPr>
+          <w:rFonts w:ascii="Georgia" w:hAnsi="Georgia"/>
+        </w:rPr>
+      </w:pPr>
+      <w:r>
+        <w:rPr>
+          <w:rFonts w:ascii="Georgia" w:hAnsi="Georgia"/>
+          <w:u w:val="single"/>
+        </w:rPr>
+        <w:lastRenderedPageBreak/>
+        <w:t>E4:</w:t>
+      </w:r>
+      <w:r>
+        <w:rPr>
+          <w:rFonts w:ascii="Georgia" w:hAnsi="Georgia"/>
+        </w:rPr>
+        <w:t xml:space="preserve"> When you come back to the door, you realized that it is already open. Weird, eh?</w:t>
+      </w:r>
+    </w:p>
+    <w:p>
+      <w:pPr>
+        <w:rPr>
+          <w:rFonts w:ascii="Georgia" w:hAnsi="Georgia"/>
+        </w:rPr>
+      </w:pPr>
+      <w:r>
+        <w:rPr>
+          <w:rFonts w:ascii="Georgia" w:hAnsi="Georgia"/>
+          <w:u w:val="single"/>
+        </w:rPr>
+        <w:t>E5:</w:t>
+      </w:r>
+      <w:r>
+        <w:rPr>
+          <w:rFonts w:ascii="Georgia" w:hAnsi="Georgia"/>
+        </w:rPr>
+        <w:t xml:space="preserve"> You saw </w:t>
+      </w:r>
+      <w:r>
+        <w:rPr>
+          <w:rFonts w:ascii="Georgia" w:hAnsi="Georgia"/>
+          <w:b/>
+        </w:rPr>
+        <w:t>Nick</w:t>
+      </w:r>
+      <w:r>
+        <w:rPr>
+          <w:rFonts w:ascii="Georgia" w:hAnsi="Georgia"/>
+        </w:rPr>
+        <w:t xml:space="preserve"> inside eating lovely meat burger and cheesy sandwitches. You asked </w:t>
+      </w:r>
+      <w:r>
+        <w:rPr>
+          <w:rFonts w:ascii="Georgia" w:hAnsi="Georgia"/>
+          <w:b/>
+        </w:rPr>
+        <w:t>Nick</w:t>
+      </w:r>
+      <w:r>
+        <w:rPr>
+          <w:rFonts w:ascii="Georgia" w:hAnsi="Georgia"/>
+        </w:rPr>
+        <w:t xml:space="preserve"> how he get inside. He said </w:t>
+      </w:r>
+      <w:r>
+        <w:rPr>
+          <w:rFonts w:ascii="Georgia" w:hAnsi="Georgia"/>
+        </w:rPr>
+        <w:t xml:space="preserve">that the door was already open. </w:t>
+      </w:r>
+      <w:r>
+        <w:rPr>
+          <w:rFonts w:ascii="Georgia" w:hAnsi="Georgia"/>
+        </w:rPr>
+        <w:t xml:space="preserve">Anyway, you took a bit, got a bread with you and went back to the </w:t>
+      </w:r>
+      <w:r>
+        <w:rPr>
+          <w:rFonts w:ascii="Georgia" w:hAnsi="Georgia"/>
+          <w:b/>
+        </w:rPr>
+        <w:t>slender guard</w:t>
+      </w:r>
+      <w:r>
+        <w:rPr>
+          <w:rFonts w:ascii="Georgia" w:hAnsi="Georgia"/>
+        </w:rPr>
+        <w:t>.</w:t>
+      </w:r>
+    </w:p>
+    <w:p>
+      <w:pPr>
+        <w:rPr>
+          <w:rFonts w:ascii="Georgia" w:hAnsi="Georgia"/>
+        </w:rPr>
+      </w:pPr>
+      <w:r>
+        <w:rPr>
+          <w:rFonts w:ascii="Georgia" w:hAnsi="Georgia"/>
+          <w:u w:val="single"/>
+        </w:rPr>
+        <w:t>E6:</w:t>
+      </w:r>
+      <w:r>
+        <w:rPr>
+          <w:rFonts w:ascii="Georgia" w:hAnsi="Georgia"/>
+        </w:rPr>
         <w:t xml:space="preserve"> </w:t>
       </w:r>
       <w:r>
         <w:rPr>
           <w:rFonts w:ascii="Georgia" w:hAnsi="Georgia"/>
         </w:rPr>
-        <w:t>Then, you hear someone shouting for help. As you try to go there, you face some Muddlings (name of the enemy). You defeated them, just to find more. You finally, cleared the way and saw a kid jum</w:t>
-      </w:r>
-      <w:r>
-        <w:rPr>
-          <w:rFonts w:ascii="Georgia" w:hAnsi="Georgia"/>
-        </w:rPr>
-        <w:t>ping around probably panicking.</w:t>
-      </w:r>
-    </w:p>
-    <w:p>
-      <w:pPr>
-        <w:rPr>
-          <w:rFonts w:ascii="Georgia" w:hAnsi="Georgia"/>
-        </w:rPr>
-      </w:pPr>
-      <w:r>
-        <w:rPr>
-          <w:rFonts w:ascii="Georgia" w:hAnsi="Georgia"/>
-          <w:u w:val="single"/>
-        </w:rPr>
-        <w:t>E4:</w:t>
-      </w:r>
-      <w:r>
-        <w:rPr>
-          <w:rFonts w:ascii="Georgia" w:hAnsi="Georgia"/>
-        </w:rPr>
-        <w:t xml:space="preserve"> </w:t>
-      </w:r>
-      <w:r>
-        <w:rPr>
-          <w:rFonts w:ascii="Georgia" w:hAnsi="Georgia"/>
-        </w:rPr>
-        <w:t>You asked him to stop panicking but t</w:t>
-      </w:r>
-      <w:r>
-        <w:rPr>
-          <w:rFonts w:ascii="Georgia" w:hAnsi="Georgia"/>
-        </w:rPr>
-        <w:t xml:space="preserve">he kid keeps on jumping anyway. </w:t>
-      </w:r>
-      <w:r>
-        <w:rPr>
-          <w:rFonts w:ascii="Georgia" w:hAnsi="Georgia"/>
-        </w:rPr>
-        <w:t xml:space="preserve">His name was </w:t>
+        <w:t xml:space="preserve">You gave bread to the </w:t>
       </w:r>
       <w:r>
         <w:rPr>
           <w:rFonts w:ascii="Georgia" w:hAnsi="Georgia"/>
           <w:b/>
-          <w:i/>
+        </w:rPr>
+        <w:t>slender guard</w:t>
+      </w:r>
+      <w:r>
+        <w:rPr>
+          <w:rFonts w:ascii="Georgia" w:hAnsi="Georgia"/>
+        </w:rPr>
+        <w:t xml:space="preserve">. The </w:t>
+      </w:r>
+      <w:r>
+        <w:rPr>
+          <w:rFonts w:ascii="Georgia" w:hAnsi="Georgia"/>
+          <w:b/>
+        </w:rPr>
+        <w:t>slender guard</w:t>
+      </w:r>
+      <w:r>
+        <w:rPr>
+          <w:rFonts w:ascii="Georgia" w:hAnsi="Georgia"/>
+        </w:rPr>
+        <w:t xml:space="preserve"> ate the bread. As the guard was about to tell the escape secret, </w:t>
+      </w:r>
+      <w:r>
+        <w:rPr>
+          <w:rFonts w:ascii="Georgia" w:hAnsi="Georgia"/>
+          <w:b/>
         </w:rPr>
         <w:t>Nick</w:t>
       </w:r>
@@ -365,59 +702,71 @@
         <w:rPr>
           <w:rFonts w:ascii="Georgia" w:hAnsi="Georgia"/>
         </w:rPr>
-        <w:t xml:space="preserve"> and he said that he was just exercising. </w:t>
-      </w:r>
-      <w:r>
-        <w:rPr>
-          <w:rFonts w:ascii="Georgia" w:hAnsi="Georgia"/>
-        </w:rPr>
-        <w:t>He told you that he is stuck for 2 days just like you and that, he wants to get out of here as well. He opened the door for the very same reason: Curiosity. Then, you saw a portal popping out of nowhere. You asked the kid to come but he said that he would come after finishing his exercise.</w:t>
-      </w:r>
-      <w:r>
-        <w:rPr>
-          <w:rFonts w:ascii="Georgia" w:hAnsi="Georgia"/>
-        </w:rPr>
-        <w:t xml:space="preserve"> You jumped into the portal.</w:t>
-      </w:r>
-    </w:p>
-    <w:p>
-      <w:pPr>
-        <w:rPr>
-          <w:rFonts w:ascii="Georgia" w:hAnsi="Georgia"/>
-        </w:rPr>
-      </w:pPr>
-    </w:p>
-    <w:p>
-      <w:pPr>
-        <w:rPr>
-          <w:rFonts w:ascii="Georgia" w:hAnsi="Georgia"/>
-        </w:rPr>
-      </w:pPr>
-      <w:r>
-        <w:rPr>
-          <w:rFonts w:ascii="Georgia" w:hAnsi="Georgia"/>
-        </w:rPr>
-        <w:t>STORY2</w:t>
-      </w:r>
-    </w:p>
-    <w:p>
-      <w:pPr>
-        <w:rPr>
-          <w:rFonts w:ascii="Georgia" w:hAnsi="Georgia"/>
-        </w:rPr>
-      </w:pPr>
-      <w:r>
-        <w:rPr>
-          <w:rFonts w:ascii="Georgia" w:hAnsi="Georgia"/>
-          <w:u w:val="single"/>
-        </w:rPr>
-        <w:t>Setting:</w:t>
-      </w:r>
-      <w:r>
-        <w:rPr>
-          <w:rFonts w:ascii="Georgia" w:hAnsi="Georgia"/>
-        </w:rPr>
-        <w:t xml:space="preserve"> Dungeon+cave blend which blended into the complete cave</w:t>
+        <w:t xml:space="preserve"> arrived at that very spot and </w:t>
+      </w:r>
+      <w:r>
+        <w:rPr>
+          <w:rFonts w:ascii="Georgia" w:hAnsi="Georgia"/>
+        </w:rPr>
+        <w:t>a powerful portal was formed beside him which forced you and him into it.</w:t>
+      </w:r>
+    </w:p>
+    <w:p>
+      <w:pPr>
+        <w:rPr>
+          <w:rFonts w:ascii="Georgia" w:hAnsi="Georgia"/>
+        </w:rPr>
+      </w:pPr>
+    </w:p>
+    <w:p>
+      <w:pPr>
+        <w:rPr>
+          <w:rFonts w:ascii="Georgia" w:hAnsi="Georgia"/>
+        </w:rPr>
+      </w:pPr>
+      <w:r>
+        <w:rPr>
+          <w:rFonts w:ascii="Georgia" w:hAnsi="Georgia"/>
+        </w:rPr>
+        <w:t>STORY3</w:t>
+      </w:r>
+    </w:p>
+    <w:p>
+      <w:pPr>
+        <w:rPr>
+          <w:rFonts w:ascii="Georgia" w:hAnsi="Georgia"/>
+        </w:rPr>
+      </w:pPr>
+      <w:r>
+        <w:rPr>
+          <w:rFonts w:ascii="Georgia" w:hAnsi="Georgia"/>
+          <w:u w:val="single"/>
+        </w:rPr>
+        <w:t xml:space="preserve">Setting: </w:t>
+      </w:r>
+      <w:r>
+        <w:rPr>
+          <w:rFonts w:ascii="Georgia" w:hAnsi="Georgia"/>
+        </w:rPr>
+        <w:t>Glass/Crystal feel throughout but in the end, strange</w:t>
+      </w:r>
+      <w:r>
+        <w:rPr>
+          <w:rFonts w:ascii="Georgia" w:hAnsi="Georgia"/>
+        </w:rPr>
+        <w:t xml:space="preserve"> Clock T</w:t>
+      </w:r>
+      <w:r>
+        <w:rPr>
+          <w:rFonts w:ascii="Georgia" w:hAnsi="Georgia"/>
+        </w:rPr>
+        <w:t xml:space="preserve">ower </w:t>
+      </w:r>
+      <w:r>
+        <w:rPr>
+          <w:rFonts w:ascii="Georgia" w:hAnsi="Georgia"/>
+        </w:rPr>
+        <w:t>blend</w:t>
       </w:r>
       <w:r>
         <w:rPr>
@@ -436,27 +785,7 @@
         <w:rPr>
           <w:rFonts w:ascii="Georgia" w:hAnsi="Georgia"/>
         </w:rPr>
-        <w:t>&lt;INCOMPLETE&gt;</w:t>
-      </w:r>
-    </w:p>
-    <w:p>
-      <w:pPr>
-        <w:rPr>
-          <w:rFonts w:ascii="Georgia" w:hAnsi="Georgia"/>
-        </w:rPr>
-      </w:pPr>
-    </w:p>
-    <w:p>
-      <w:pPr>
-        <w:rPr>
-          <w:rFonts w:ascii="Georgia" w:hAnsi="Georgia"/>
-        </w:rPr>
-      </w:pPr>
-      <w:r>
-        <w:rPr>
-          <w:rFonts w:ascii="Georgia" w:hAnsi="Georgia"/>
-        </w:rPr>
-        <w:t>STORY3</w:t>
+        <w:t>&lt;incomplete&gt;</w:t>
       </w:r>
       <w:bookmarkStart w:id="0" w:name="_GoBack"/>
       <w:bookmarkEnd w:id="0"/>
@@ -579,19 +908,7 @@
         <w:rPr>
           <w:rFonts w:ascii="Georgia" w:hAnsi="Georgia"/>
         </w:rPr>
-        <w:t>Y</w:t>
-      </w:r>
-      <w:r>
-        <w:rPr>
-          <w:rFonts w:ascii="Georgia" w:hAnsi="Georgia"/>
-        </w:rPr>
-        <w:t>ou got out of the dungeon</w:t>
-      </w:r>
-      <w:r>
-        <w:rPr>
-          <w:rFonts w:ascii="Georgia" w:hAnsi="Georgia"/>
-        </w:rPr>
-        <w:t>. Sometimes, it’s best to leave things as is.</w:t>
+        <w:t>You got out of the dungeon. Sometimes, it’s best to leave things as is.</w:t>
       </w:r>
     </w:p>
     <w:sectPr>

</xml_diff>

<commit_message>
Added Story3 Scene Storyline and Events (docx file). Added Charlene's chest. Also, fixed Action Bars.
</commit_message>
<xml_diff>
--- a/Assets/NickOfTime Storyline And Events (no Dialogues).docx
+++ b/Assets/NickOfTime Storyline And Events (no Dialogues).docx
@@ -774,40 +774,435 @@
         </w:rPr>
         <w:t>.</w:t>
       </w:r>
-    </w:p>
-    <w:p>
-      <w:pPr>
-        <w:rPr>
-          <w:rFonts w:ascii="Georgia" w:hAnsi="Georgia"/>
-        </w:rPr>
-      </w:pPr>
-      <w:r>
-        <w:rPr>
-          <w:rFonts w:ascii="Georgia" w:hAnsi="Georgia"/>
-        </w:rPr>
-        <w:t>&lt;incomplete&gt;</w:t>
+      <w:r>
+        <w:rPr>
+          <w:rFonts w:ascii="Georgia" w:hAnsi="Georgia"/>
+        </w:rPr>
+        <w:t xml:space="preserve"> </w:t>
+      </w:r>
+      <w:r>
+        <w:rPr>
+          <w:rFonts w:ascii="Georgia" w:hAnsi="Georgia"/>
+          <w:i/>
+        </w:rPr>
+        <w:t>More Gameplay focused (Puzzles) as compare to story.</w:t>
+      </w:r>
+      <w:r>
+        <w:rPr>
+          <w:rFonts w:ascii="Georgia" w:hAnsi="Georgia"/>
+          <w:i/>
+        </w:rPr>
+        <w:t xml:space="preserve"> IT IS SUPPOSED TO BE A VERY BIG LEVEL!</w:t>
+      </w:r>
+    </w:p>
+    <w:p>
+      <w:pPr>
+        <w:rPr>
+          <w:rFonts w:ascii="Georgia" w:hAnsi="Georgia"/>
+        </w:rPr>
+      </w:pPr>
+      <w:r>
+        <w:rPr>
+          <w:rFonts w:ascii="Georgia" w:hAnsi="Georgia"/>
+          <w:u w:val="single"/>
+        </w:rPr>
+        <w:t>E1:</w:t>
+      </w:r>
+      <w:r>
+        <w:rPr>
+          <w:rFonts w:ascii="Georgia" w:hAnsi="Georgia"/>
+        </w:rPr>
+        <w:t xml:space="preserve"> </w:t>
+      </w:r>
+      <w:r>
+        <w:rPr>
+          <w:rFonts w:ascii="Georgia" w:hAnsi="Georgia"/>
+          <w:b/>
+        </w:rPr>
+        <w:t>Slender guard</w:t>
+      </w:r>
+      <w:r>
+        <w:rPr>
+          <w:rFonts w:ascii="Georgia" w:hAnsi="Georgia"/>
+        </w:rPr>
+        <w:t xml:space="preserve"> disapp</w:t>
+      </w:r>
+      <w:r>
+        <w:rPr>
+          <w:rFonts w:ascii="Georgia" w:hAnsi="Georgia"/>
+        </w:rPr>
+        <w:t xml:space="preserve">ears. You asked </w:t>
+      </w:r>
+      <w:r>
+        <w:rPr>
+          <w:rFonts w:ascii="Georgia" w:hAnsi="Georgia"/>
+          <w:b/>
+        </w:rPr>
+        <w:t>Nick</w:t>
+      </w:r>
+      <w:r>
+        <w:rPr>
+          <w:rFonts w:ascii="Georgia" w:hAnsi="Georgia"/>
+        </w:rPr>
+        <w:t xml:space="preserve"> where is slender guard. He replied that he don’t know. Then, </w:t>
+      </w:r>
+      <w:r>
+        <w:rPr>
+          <w:rFonts w:ascii="Georgia" w:hAnsi="Georgia"/>
+          <w:b/>
+        </w:rPr>
+        <w:t>Nick</w:t>
+      </w:r>
+      <w:r>
+        <w:rPr>
+          <w:rFonts w:ascii="Georgia" w:hAnsi="Georgia"/>
+        </w:rPr>
+        <w:t xml:space="preserve"> said that he saw the </w:t>
+      </w:r>
+      <w:r>
+        <w:rPr>
+          <w:rFonts w:ascii="Georgia" w:hAnsi="Georgia"/>
+          <w:b/>
+        </w:rPr>
+        <w:t>old man</w:t>
+      </w:r>
+      <w:r>
+        <w:rPr>
+          <w:rFonts w:ascii="Georgia" w:hAnsi="Georgia"/>
+        </w:rPr>
+        <w:t xml:space="preserve"> open the kitchen door and went there. But when he reached the </w:t>
+      </w:r>
+      <w:r>
+        <w:rPr>
+          <w:rFonts w:ascii="Georgia" w:hAnsi="Georgia"/>
+          <w:b/>
+        </w:rPr>
+        <w:t>old man</w:t>
+      </w:r>
+      <w:r>
+        <w:rPr>
+          <w:rFonts w:ascii="Georgia" w:hAnsi="Georgia"/>
+        </w:rPr>
+        <w:t xml:space="preserve"> was not there. You said that there must be some hidden passageways. </w:t>
+      </w:r>
+      <w:r>
+        <w:rPr>
+          <w:rFonts w:ascii="Georgia" w:hAnsi="Georgia"/>
+          <w:b/>
+        </w:rPr>
+        <w:t>Old man</w:t>
+      </w:r>
+      <w:r>
+        <w:rPr>
+          <w:rFonts w:ascii="Georgia" w:hAnsi="Georgia"/>
+        </w:rPr>
+        <w:t xml:space="preserve"> must be the dungeon keeper. ‘Anyway, what is this odd place’, ‘Let’s check it out’, ‘It seems like this spot is safe. So, you stay here </w:t>
+      </w:r>
+      <w:r>
+        <w:rPr>
+          <w:rFonts w:ascii="Georgia" w:hAnsi="Georgia"/>
+          <w:b/>
+        </w:rPr>
+        <w:t>Nick</w:t>
+      </w:r>
+      <w:r>
+        <w:rPr>
+          <w:rFonts w:ascii="Georgia" w:hAnsi="Georgia"/>
+        </w:rPr>
+        <w:t>.’</w:t>
+      </w:r>
+    </w:p>
+    <w:p>
+      <w:pPr>
+        <w:rPr>
+          <w:rFonts w:ascii="Georgia" w:hAnsi="Georgia"/>
+        </w:rPr>
+      </w:pPr>
+      <w:r>
+        <w:rPr>
+          <w:rFonts w:ascii="Georgia" w:hAnsi="Georgia"/>
+          <w:u w:val="single"/>
+        </w:rPr>
+        <w:t>E2:</w:t>
+      </w:r>
+      <w:r>
+        <w:rPr>
+          <w:rFonts w:ascii="Georgia" w:hAnsi="Georgia"/>
+        </w:rPr>
+        <w:t xml:space="preserve"> After facing some enemies, you saw the </w:t>
+      </w:r>
+      <w:r>
+        <w:rPr>
+          <w:rFonts w:ascii="Georgia" w:hAnsi="Georgia"/>
+          <w:b/>
+        </w:rPr>
+        <w:t>old man</w:t>
+      </w:r>
+      <w:r>
+        <w:rPr>
+          <w:rFonts w:ascii="Georgia" w:hAnsi="Georgia"/>
+        </w:rPr>
+        <w:t xml:space="preserve"> in the other room enter</w:t>
+      </w:r>
+      <w:r>
+        <w:rPr>
+          <w:rFonts w:ascii="Georgia" w:hAnsi="Georgia"/>
+        </w:rPr>
+        <w:t>ing</w:t>
+      </w:r>
+      <w:r>
+        <w:rPr>
+          <w:rFonts w:ascii="Georgia" w:hAnsi="Georgia"/>
+        </w:rPr>
+        <w:t xml:space="preserve"> the door and closing it. </w:t>
+      </w:r>
+      <w:r>
+        <w:rPr>
+          <w:rFonts w:ascii="Georgia" w:hAnsi="Georgia"/>
+        </w:rPr>
+        <w:t>There he is! But in the middle is a lengthy Pressure-Plate/Switch/Key-Door Puzzle to pass + some enemies of course.</w:t>
+      </w:r>
+    </w:p>
+    <w:p>
+      <w:pPr>
+        <w:rPr>
+          <w:rFonts w:ascii="Georgia" w:hAnsi="Georgia"/>
+        </w:rPr>
+      </w:pPr>
+      <w:r>
+        <w:rPr>
+          <w:rFonts w:ascii="Georgia" w:hAnsi="Georgia"/>
+          <w:u w:val="single"/>
+        </w:rPr>
+        <w:t>E3:</w:t>
+      </w:r>
+      <w:r>
+        <w:rPr>
+          <w:rFonts w:ascii="Georgia" w:hAnsi="Georgia"/>
+        </w:rPr>
+        <w:t xml:space="preserve"> </w:t>
+      </w:r>
+      <w:r>
+        <w:rPr>
+          <w:rFonts w:ascii="Georgia" w:hAnsi="Georgia"/>
+        </w:rPr>
+        <w:t xml:space="preserve">When you enter the place, you find a Flow Clock Weapon in a Chest. But there was no </w:t>
+      </w:r>
+      <w:r>
+        <w:rPr>
+          <w:rFonts w:ascii="Georgia" w:hAnsi="Georgia"/>
+          <w:b/>
+        </w:rPr>
+        <w:t>old man</w:t>
+      </w:r>
+      <w:r>
+        <w:rPr>
+          <w:rFonts w:ascii="Georgia" w:hAnsi="Georgia"/>
+        </w:rPr>
+        <w:t xml:space="preserve"> (there is another door here). </w:t>
+      </w:r>
+      <w:r>
+        <w:rPr>
+          <w:rFonts w:ascii="Georgia" w:hAnsi="Georgia"/>
+          <w:b/>
+        </w:rPr>
+        <w:t>Nick</w:t>
+      </w:r>
+      <w:r>
+        <w:rPr>
+          <w:rFonts w:ascii="Georgia" w:hAnsi="Georgia"/>
+        </w:rPr>
+        <w:t xml:space="preserve"> comes in. You said that it is dangerous and that </w:t>
+      </w:r>
+      <w:r>
+        <w:rPr>
+          <w:rFonts w:ascii="Georgia" w:hAnsi="Georgia"/>
+          <w:b/>
+        </w:rPr>
+        <w:t>Nick</w:t>
+      </w:r>
+      <w:r>
+        <w:rPr>
+          <w:rFonts w:ascii="Georgia" w:hAnsi="Georgia"/>
+        </w:rPr>
+        <w:t xml:space="preserve"> shouldn’t </w:t>
+      </w:r>
+      <w:r>
+        <w:rPr>
+          <w:rFonts w:ascii="Georgia" w:hAnsi="Georgia"/>
+        </w:rPr>
+        <w:t xml:space="preserve">have </w:t>
+      </w:r>
+      <w:r>
+        <w:rPr>
+          <w:rFonts w:ascii="Georgia" w:hAnsi="Georgia"/>
+        </w:rPr>
+        <w:t>come</w:t>
+      </w:r>
+      <w:r>
+        <w:rPr>
+          <w:rFonts w:ascii="Georgia" w:hAnsi="Georgia"/>
+        </w:rPr>
+        <w:t xml:space="preserve">. But he said that he was getting bored. ‘What is that?’ ‘I don’t know.’ </w:t>
+      </w:r>
+      <w:r>
+        <w:rPr>
+          <w:rFonts w:ascii="Georgia" w:hAnsi="Georgia"/>
+          <w:b/>
+        </w:rPr>
+        <w:t>Nick</w:t>
+      </w:r>
+      <w:r>
+        <w:rPr>
+          <w:rFonts w:ascii="Georgia" w:hAnsi="Georgia"/>
+        </w:rPr>
+        <w:t xml:space="preserve"> touched it and it started. ‘Press &lt;whatever key&gt; to Use Secondary Weapon.’</w:t>
+      </w:r>
+    </w:p>
+    <w:p>
+      <w:pPr>
+        <w:rPr>
+          <w:rFonts w:ascii="Georgia" w:hAnsi="Georgia"/>
+        </w:rPr>
+      </w:pPr>
+      <w:r>
+        <w:rPr>
+          <w:rFonts w:ascii="Georgia" w:hAnsi="Georgia"/>
+          <w:u w:val="single"/>
+        </w:rPr>
+        <w:t>E4:</w:t>
+      </w:r>
+      <w:r>
+        <w:rPr>
+          <w:rFonts w:ascii="Georgia" w:hAnsi="Georgia"/>
+        </w:rPr>
+        <w:t xml:space="preserve"> </w:t>
+      </w:r>
+      <w:r>
+        <w:rPr>
+          <w:rFonts w:ascii="Georgia" w:hAnsi="Georgia"/>
+        </w:rPr>
+        <w:t xml:space="preserve">After more puzzles and enemies, you find old man infront of majestic clock-gears system (a little epic/cinematic scene). </w:t>
+      </w:r>
+      <w:r>
+        <w:rPr>
+          <w:rFonts w:ascii="Georgia" w:hAnsi="Georgia"/>
+          <w:b/>
+        </w:rPr>
+        <w:t>Old man</w:t>
+      </w:r>
+      <w:r>
+        <w:rPr>
+          <w:rFonts w:ascii="Georgia" w:hAnsi="Georgia"/>
+        </w:rPr>
+        <w:t xml:space="preserve"> said that you shouldn’t have left him there. Now, you are about to face some problems and your death is near. And then </w:t>
+      </w:r>
+      <w:r>
+        <w:rPr>
+          <w:rFonts w:ascii="Georgia" w:hAnsi="Georgia"/>
+          <w:b/>
+        </w:rPr>
+        <w:t>Nick</w:t>
+      </w:r>
+      <w:r>
+        <w:rPr>
+          <w:rFonts w:ascii="Georgia" w:hAnsi="Georgia"/>
+        </w:rPr>
+        <w:t xml:space="preserve"> came. </w:t>
+      </w:r>
+      <w:r>
+        <w:rPr>
+          <w:rFonts w:ascii="Georgia" w:hAnsi="Georgia"/>
+          <w:b/>
+        </w:rPr>
+        <w:t>Old man’s</w:t>
+      </w:r>
+      <w:r>
+        <w:rPr>
+          <w:rFonts w:ascii="Georgia" w:hAnsi="Georgia"/>
+        </w:rPr>
+        <w:t xml:space="preserve"> eyes got red ANDDD BOSS? Or BUNCH OF ENEMIES? &lt;Whatever seems feasible&gt;.</w:t>
+      </w:r>
+    </w:p>
+    <w:p>
+      <w:pPr>
+        <w:rPr>
+          <w:rFonts w:ascii="Georgia" w:hAnsi="Georgia"/>
+        </w:rPr>
+      </w:pPr>
+      <w:r>
+        <w:rPr>
+          <w:rFonts w:ascii="Georgia" w:hAnsi="Georgia"/>
+          <w:u w:val="single"/>
+        </w:rPr>
+        <w:t>E5:</w:t>
+      </w:r>
+      <w:r>
+        <w:rPr>
+          <w:rFonts w:ascii="Georgia" w:hAnsi="Georgia"/>
+        </w:rPr>
+        <w:t xml:space="preserve"> You have destroyed all clocks/enemies. Now, the tower started to shake and crumble. You all fall (no portal this time).</w:t>
+      </w:r>
+    </w:p>
+    <w:p>
+      <w:pPr>
+        <w:rPr>
+          <w:rFonts w:ascii="Georgia" w:hAnsi="Georgia"/>
+        </w:rPr>
+      </w:pPr>
+    </w:p>
+    <w:p>
+      <w:pPr>
+        <w:rPr>
+          <w:rFonts w:ascii="Georgia" w:hAnsi="Georgia"/>
+        </w:rPr>
+      </w:pPr>
+      <w:r>
+        <w:rPr>
+          <w:rFonts w:ascii="Georgia" w:hAnsi="Georgia"/>
+        </w:rPr>
+        <w:t>STORY4</w:t>
+      </w:r>
+    </w:p>
+    <w:p>
+      <w:pPr>
+        <w:rPr>
+          <w:rFonts w:ascii="Georgia" w:hAnsi="Georgia"/>
+        </w:rPr>
+      </w:pPr>
+      <w:r>
+        <w:rPr>
+          <w:rFonts w:ascii="Georgia" w:hAnsi="Georgia"/>
+          <w:u w:val="single"/>
+        </w:rPr>
+        <w:t>Setting:</w:t>
+      </w:r>
+      <w:r>
+        <w:rPr>
+          <w:rFonts w:ascii="Georgia" w:hAnsi="Georgia"/>
+        </w:rPr>
+        <w:t xml:space="preserve"> Transition from Broken Clock Tower to Big Deep Dark Dungeon.</w:t>
+      </w:r>
+    </w:p>
+    <w:p>
+      <w:pPr>
+        <w:rPr>
+          <w:rFonts w:ascii="Georgia" w:hAnsi="Georgia"/>
+        </w:rPr>
+      </w:pPr>
+      <w:r>
+        <w:rPr>
+          <w:rFonts w:ascii="Georgia" w:hAnsi="Georgia"/>
+        </w:rPr>
+        <w:t>&lt;INCOMPLETE</w:t>
       </w:r>
       <w:bookmarkStart w:id="0" w:name="_GoBack"/>
       <w:bookmarkEnd w:id="0"/>
-    </w:p>
-    <w:p>
-      <w:pPr>
-        <w:rPr>
-          <w:rFonts w:ascii="Georgia" w:hAnsi="Georgia"/>
-        </w:rPr>
-      </w:pPr>
-    </w:p>
-    <w:p>
-      <w:pPr>
-        <w:rPr>
-          <w:rFonts w:ascii="Georgia" w:hAnsi="Georgia"/>
-        </w:rPr>
-      </w:pPr>
-      <w:r>
-        <w:rPr>
-          <w:rFonts w:ascii="Georgia" w:hAnsi="Georgia"/>
-        </w:rPr>
-        <w:t>STORY4</w:t>
+      <w:r>
+        <w:rPr>
+          <w:rFonts w:ascii="Georgia" w:hAnsi="Georgia"/>
+        </w:rPr>
+        <w:t>&gt;</w:t>
       </w:r>
     </w:p>
     <w:p>
@@ -866,6 +1261,7 @@
         <w:rPr>
           <w:rFonts w:ascii="Georgia" w:hAnsi="Georgia"/>
         </w:rPr>
+        <w:lastRenderedPageBreak/>
         <w:t>You realized that something is wrong with the boy. And the boy realized that you realized it (some drama). And then, the boy actually reveals himself as the final boss. You beat him.</w:t>
       </w:r>
     </w:p>

</xml_diff>

<commit_message>
Story2 Scene Lighting and Dialogues Completed. Fixed some Camera Trigger bugs. Added door keys and portal switches in Story2.
</commit_message>
<xml_diff>
--- a/Assets/NickOfTime Storyline And Events (no Dialogues).docx
+++ b/Assets/NickOfTime Storyline And Events (no Dialogues).docx
@@ -1107,7 +1107,19 @@
         <w:rPr>
           <w:rFonts w:ascii="Georgia" w:hAnsi="Georgia"/>
         </w:rPr>
-        <w:t xml:space="preserve">When you enter the place, you find a Flow Clock Weapon in a Chest. But there was no </w:t>
+        <w:t xml:space="preserve">When you enter the place, you find a </w:t>
+      </w:r>
+      <w:r>
+        <w:rPr>
+          <w:rFonts w:ascii="Georgia" w:hAnsi="Georgia"/>
+        </w:rPr>
+        <w:t>Time Whip</w:t>
+      </w:r>
+      <w:r>
+        <w:rPr>
+          <w:rFonts w:ascii="Georgia" w:hAnsi="Georgia"/>
+        </w:rPr>
+        <w:t xml:space="preserve"> Weapon in a Chest. But there was no </w:t>
       </w:r>
       <w:r>
         <w:rPr>
@@ -1177,7 +1189,13 @@
         <w:rPr>
           <w:rFonts w:ascii="Georgia" w:hAnsi="Georgia"/>
         </w:rPr>
-        <w:t xml:space="preserve"> touched it and it started. ‘Press &lt;whatever key&gt; to Use Secondary Weapon.’</w:t>
+        <w:t xml:space="preserve"> touched it and </w:t>
+      </w:r>
+      <w:r>
+        <w:rPr>
+          <w:rFonts w:ascii="Georgia" w:hAnsi="Georgia"/>
+        </w:rPr>
+        <w:t>some cool thing happened.</w:t>
       </w:r>
     </w:p>
     <w:p>
@@ -1451,7 +1469,15 @@
         <w:rPr>
           <w:rFonts w:ascii="Georgia" w:hAnsi="Georgia"/>
         </w:rPr>
-        <w:t xml:space="preserve"> decided to go in and search for him. You asked for the escape. He said that he knows the escape and that, he would assist you to it.</w:t>
+        <w:t xml:space="preserve"> decided to go in and search for him. You aske</w:t>
+      </w:r>
+      <w:bookmarkStart w:id="0" w:name="_GoBack"/>
+      <w:bookmarkEnd w:id="0"/>
+      <w:r>
+        <w:rPr>
+          <w:rFonts w:ascii="Georgia" w:hAnsi="Georgia"/>
+        </w:rPr>
+        <w:t>d for the escape. He said that he knows the escape and that, he would assist you to it.</w:t>
       </w:r>
     </w:p>
     <w:p>
@@ -2306,8 +2332,6 @@
         </w:rPr>
         <w:t xml:space="preserve"> with him/her/them.</w:t>
       </w:r>
-      <w:bookmarkStart w:id="0" w:name="_GoBack"/>
-      <w:bookmarkEnd w:id="0"/>
     </w:p>
     <w:sectPr>
       <w:pgSz w:w="12240" w:h="15840"/>

</xml_diff>

<commit_message>
Story2 Events [WIP]. Updated story docs.
</commit_message>
<xml_diff>
--- a/Assets/NickOfTime Storyline And Events (no Dialogues).docx
+++ b/Assets/NickOfTime Storyline And Events (no Dialogues).docx
@@ -906,14 +906,14 @@
           <w:rFonts w:ascii="Georgia" w:hAnsi="Georgia"/>
           <w:i/>
         </w:rPr>
-        <w:t>More Gameplay focused (Puzzles) as compare to story.</w:t>
+        <w:t>More Gameplay focused (Puzzles) as compare to story</w:t>
       </w:r>
       <w:r>
         <w:rPr>
           <w:rFonts w:ascii="Georgia" w:hAnsi="Georgia"/>
           <w:i/>
         </w:rPr>
-        <w:t xml:space="preserve"> IT IS SUPPOSED TO BE A VERY BIG LEVEL!</w:t>
+        <w:t>.</w:t>
       </w:r>
     </w:p>
     <w:p>
@@ -1050,7 +1050,19 @@
         <w:rPr>
           <w:rFonts w:ascii="Georgia" w:hAnsi="Georgia"/>
         </w:rPr>
-        <w:t xml:space="preserve"> After facing some enemies, you saw the </w:t>
+        <w:t xml:space="preserve"> </w:t>
+      </w:r>
+      <w:r>
+        <w:rPr>
+          <w:rFonts w:ascii="Georgia" w:hAnsi="Georgia"/>
+        </w:rPr>
+        <w:t>You</w:t>
+      </w:r>
+      <w:r>
+        <w:rPr>
+          <w:rFonts w:ascii="Georgia" w:hAnsi="Georgia"/>
+        </w:rPr>
+        <w:t xml:space="preserve"> saw the </w:t>
       </w:r>
       <w:r>
         <w:rPr>
@@ -1095,7 +1107,14 @@
           <w:rFonts w:ascii="Georgia" w:hAnsi="Georgia"/>
           <w:u w:val="single"/>
         </w:rPr>
-        <w:t>E3:</w:t>
+        <w:t>E3</w:t>
+      </w:r>
+      <w:r>
+        <w:rPr>
+          <w:rFonts w:ascii="Georgia" w:hAnsi="Georgia"/>
+          <w:u w:val="single"/>
+        </w:rPr>
+        <w:t>:</w:t>
       </w:r>
       <w:r>
         <w:rPr>
@@ -1107,369 +1126,7 @@
         <w:rPr>
           <w:rFonts w:ascii="Georgia" w:hAnsi="Georgia"/>
         </w:rPr>
-        <w:t xml:space="preserve">When you enter the place, you find a </w:t>
-      </w:r>
-      <w:r>
-        <w:rPr>
-          <w:rFonts w:ascii="Georgia" w:hAnsi="Georgia"/>
-        </w:rPr>
-        <w:t>Time Whip</w:t>
-      </w:r>
-      <w:r>
-        <w:rPr>
-          <w:rFonts w:ascii="Georgia" w:hAnsi="Georgia"/>
-        </w:rPr>
-        <w:t xml:space="preserve"> Weapon in a Chest. But there was no </w:t>
-      </w:r>
-      <w:r>
-        <w:rPr>
-          <w:rFonts w:ascii="Georgia" w:hAnsi="Georgia"/>
-          <w:b/>
-        </w:rPr>
-        <w:t>old man</w:t>
-      </w:r>
-      <w:r>
-        <w:rPr>
-          <w:rFonts w:ascii="Georgia" w:hAnsi="Georgia"/>
-        </w:rPr>
-        <w:t xml:space="preserve"> (there is another door here). </w:t>
-      </w:r>
-      <w:r>
-        <w:rPr>
-          <w:rFonts w:ascii="Georgia" w:hAnsi="Georgia"/>
-          <w:b/>
-        </w:rPr>
-        <w:t>Nick</w:t>
-      </w:r>
-      <w:r>
-        <w:rPr>
-          <w:rFonts w:ascii="Georgia" w:hAnsi="Georgia"/>
-        </w:rPr>
-        <w:t xml:space="preserve"> comes in. You said that it is dangerous and that </w:t>
-      </w:r>
-      <w:r>
-        <w:rPr>
-          <w:rFonts w:ascii="Georgia" w:hAnsi="Georgia"/>
-          <w:b/>
-        </w:rPr>
-        <w:t>Nick</w:t>
-      </w:r>
-      <w:r>
-        <w:rPr>
-          <w:rFonts w:ascii="Georgia" w:hAnsi="Georgia"/>
-        </w:rPr>
-        <w:t xml:space="preserve"> shouldn’t </w:t>
-      </w:r>
-      <w:r>
-        <w:rPr>
-          <w:rFonts w:ascii="Georgia" w:hAnsi="Georgia"/>
-        </w:rPr>
-        <w:t xml:space="preserve">have </w:t>
-      </w:r>
-      <w:r>
-        <w:rPr>
-          <w:rFonts w:ascii="Georgia" w:hAnsi="Georgia"/>
-        </w:rPr>
-        <w:t>come</w:t>
-      </w:r>
-      <w:r>
-        <w:rPr>
-          <w:rFonts w:ascii="Georgia" w:hAnsi="Georgia"/>
-        </w:rPr>
-        <w:t xml:space="preserve">. But he said that he was getting bored. ‘What is that?’ ‘I don’t know.’ </w:t>
-      </w:r>
-      <w:r>
-        <w:rPr>
-          <w:rFonts w:ascii="Georgia" w:hAnsi="Georgia"/>
-          <w:b/>
-        </w:rPr>
-        <w:t>Nick</w:t>
-      </w:r>
-      <w:r>
-        <w:rPr>
-          <w:rFonts w:ascii="Georgia" w:hAnsi="Georgia"/>
-        </w:rPr>
-        <w:t xml:space="preserve"> touched it and </w:t>
-      </w:r>
-      <w:r>
-        <w:rPr>
-          <w:rFonts w:ascii="Georgia" w:hAnsi="Georgia"/>
-        </w:rPr>
-        <w:t>some cool thing happened.</w:t>
-      </w:r>
-    </w:p>
-    <w:p>
-      <w:pPr>
-        <w:rPr>
-          <w:rFonts w:ascii="Georgia" w:hAnsi="Georgia"/>
-        </w:rPr>
-      </w:pPr>
-      <w:r>
-        <w:rPr>
-          <w:rFonts w:ascii="Georgia" w:hAnsi="Georgia"/>
-          <w:u w:val="single"/>
-        </w:rPr>
-        <w:t>E4:</w:t>
-      </w:r>
-      <w:r>
-        <w:rPr>
-          <w:rFonts w:ascii="Georgia" w:hAnsi="Georgia"/>
-        </w:rPr>
-        <w:t xml:space="preserve"> </w:t>
-      </w:r>
-      <w:r>
-        <w:rPr>
-          <w:rFonts w:ascii="Georgia" w:hAnsi="Georgia"/>
-        </w:rPr>
-        <w:t xml:space="preserve">After more puzzles and enemies, you find old man infront of majestic clock-gears system (a little epic/cinematic scene). </w:t>
-      </w:r>
-      <w:r>
-        <w:rPr>
-          <w:rFonts w:ascii="Georgia" w:hAnsi="Georgia"/>
-          <w:b/>
-        </w:rPr>
-        <w:t>Old man</w:t>
-      </w:r>
-      <w:r>
-        <w:rPr>
-          <w:rFonts w:ascii="Georgia" w:hAnsi="Georgia"/>
-        </w:rPr>
-        <w:t xml:space="preserve"> said that you shouldn’t have left him there. Now, you are about to face some problems and your death is near. And then </w:t>
-      </w:r>
-      <w:r>
-        <w:rPr>
-          <w:rFonts w:ascii="Georgia" w:hAnsi="Georgia"/>
-          <w:b/>
-        </w:rPr>
-        <w:t>Nick</w:t>
-      </w:r>
-      <w:r>
-        <w:rPr>
-          <w:rFonts w:ascii="Georgia" w:hAnsi="Georgia"/>
-        </w:rPr>
-        <w:t xml:space="preserve"> came. </w:t>
-      </w:r>
-      <w:r>
-        <w:rPr>
-          <w:rFonts w:ascii="Georgia" w:hAnsi="Georgia"/>
-          <w:b/>
-        </w:rPr>
-        <w:t>Old man’s</w:t>
-      </w:r>
-      <w:r>
-        <w:rPr>
-          <w:rFonts w:ascii="Georgia" w:hAnsi="Georgia"/>
-        </w:rPr>
-        <w:t xml:space="preserve"> eyes got red ANDDD BOSS? Or BUNCH OF ENEMIES? &lt;Whatever seems feasible&gt;.</w:t>
-      </w:r>
-    </w:p>
-    <w:p>
-      <w:pPr>
-        <w:rPr>
-          <w:rFonts w:ascii="Georgia" w:hAnsi="Georgia"/>
-        </w:rPr>
-      </w:pPr>
-      <w:r>
-        <w:rPr>
-          <w:rFonts w:ascii="Georgia" w:hAnsi="Georgia"/>
-          <w:u w:val="single"/>
-        </w:rPr>
-        <w:lastRenderedPageBreak/>
-        <w:t>E5:</w:t>
-      </w:r>
-      <w:r>
-        <w:rPr>
-          <w:rFonts w:ascii="Georgia" w:hAnsi="Georgia"/>
-        </w:rPr>
-        <w:t xml:space="preserve"> You have destroyed all clocks/enemies. Now, the tower started to shake and crumble. You all fall (no portal this time).</w:t>
-      </w:r>
-    </w:p>
-    <w:p>
-      <w:pPr>
-        <w:rPr>
-          <w:rFonts w:ascii="Georgia" w:hAnsi="Georgia"/>
-        </w:rPr>
-      </w:pPr>
-    </w:p>
-    <w:p>
-      <w:pPr>
-        <w:rPr>
-          <w:rFonts w:ascii="Georgia" w:hAnsi="Georgia"/>
-        </w:rPr>
-      </w:pPr>
-      <w:r>
-        <w:rPr>
-          <w:rFonts w:ascii="Georgia" w:hAnsi="Georgia"/>
-        </w:rPr>
-        <w:t>STORY4</w:t>
-      </w:r>
-    </w:p>
-    <w:p>
-      <w:pPr>
-        <w:rPr>
-          <w:rFonts w:ascii="Georgia" w:hAnsi="Georgia"/>
-        </w:rPr>
-      </w:pPr>
-      <w:r>
-        <w:rPr>
-          <w:rFonts w:ascii="Georgia" w:hAnsi="Georgia"/>
-          <w:u w:val="single"/>
-        </w:rPr>
-        <w:t>Setting:</w:t>
-      </w:r>
-      <w:r>
-        <w:rPr>
-          <w:rFonts w:ascii="Georgia" w:hAnsi="Georgia"/>
-        </w:rPr>
-        <w:t xml:space="preserve"> Transition from Broken Clock Tower to Big Deep Dark Dungeon.</w:t>
-      </w:r>
-    </w:p>
-    <w:p>
-      <w:pPr>
-        <w:rPr>
-          <w:rFonts w:ascii="Georgia" w:hAnsi="Georgia"/>
-        </w:rPr>
-      </w:pPr>
-      <w:r>
-        <w:rPr>
-          <w:rFonts w:ascii="Georgia" w:hAnsi="Georgia"/>
-          <w:u w:val="single"/>
-        </w:rPr>
-        <w:t>E1:</w:t>
-      </w:r>
-      <w:r>
-        <w:rPr>
-          <w:rFonts w:ascii="Georgia" w:hAnsi="Georgia"/>
-        </w:rPr>
-        <w:t xml:space="preserve"> You opened your eyes. You have headache. You find yourself on a comfy straw infront of a fire, in a little comfy room with </w:t>
-      </w:r>
-      <w:r>
-        <w:rPr>
-          <w:rFonts w:ascii="Georgia" w:hAnsi="Georgia"/>
-          <w:b/>
-        </w:rPr>
-        <w:t>fat guard</w:t>
-      </w:r>
-      <w:r>
-        <w:rPr>
-          <w:rFonts w:ascii="Georgia" w:hAnsi="Georgia"/>
-        </w:rPr>
-        <w:t xml:space="preserve">. </w:t>
-      </w:r>
-      <w:r>
-        <w:rPr>
-          <w:rFonts w:ascii="Georgia" w:hAnsi="Georgia"/>
-          <w:b/>
-        </w:rPr>
-        <w:t>Old man</w:t>
-      </w:r>
-      <w:r>
-        <w:rPr>
-          <w:rFonts w:ascii="Georgia" w:hAnsi="Georgia"/>
-        </w:rPr>
-        <w:t xml:space="preserve"> and </w:t>
-      </w:r>
-      <w:r>
-        <w:rPr>
-          <w:rFonts w:ascii="Georgia" w:hAnsi="Georgia"/>
-          <w:b/>
-        </w:rPr>
-        <w:t>Nick</w:t>
-      </w:r>
-      <w:r>
-        <w:rPr>
-          <w:rFonts w:ascii="Georgia" w:hAnsi="Georgia"/>
-        </w:rPr>
-        <w:t xml:space="preserve"> were not there. ‘You look similar to a guard we met before.’ He got excited and told you that where you found him. You told him that he disappeared. </w:t>
-      </w:r>
-      <w:r>
-        <w:rPr>
-          <w:rFonts w:ascii="Georgia" w:hAnsi="Georgia"/>
-          <w:b/>
-        </w:rPr>
-        <w:t>Fat guard</w:t>
-      </w:r>
-      <w:r>
-        <w:rPr>
-          <w:rFonts w:ascii="Georgia" w:hAnsi="Georgia"/>
-        </w:rPr>
-        <w:t xml:space="preserve"> said that </w:t>
-      </w:r>
-      <w:r>
-        <w:rPr>
-          <w:rFonts w:ascii="Georgia" w:hAnsi="Georgia"/>
-          <w:b/>
-        </w:rPr>
-        <w:t>slender guard</w:t>
-      </w:r>
-      <w:r>
-        <w:rPr>
-          <w:rFonts w:ascii="Georgia" w:hAnsi="Georgia"/>
-        </w:rPr>
-        <w:t xml:space="preserve"> is his brother. He said that we were told by the </w:t>
-      </w:r>
-      <w:r>
-        <w:rPr>
-          <w:rFonts w:ascii="Georgia" w:hAnsi="Georgia"/>
-          <w:b/>
-        </w:rPr>
-        <w:t>old man</w:t>
-      </w:r>
-      <w:r>
-        <w:rPr>
-          <w:rFonts w:ascii="Georgia" w:hAnsi="Georgia"/>
-        </w:rPr>
-        <w:t xml:space="preserve"> to guard this dungeon </w:t>
-      </w:r>
-      <w:r>
-        <w:rPr>
-          <w:rFonts w:ascii="Georgia" w:hAnsi="Georgia"/>
-        </w:rPr>
-        <w:t>and</w:t>
-      </w:r>
-      <w:r>
-        <w:rPr>
-          <w:rFonts w:ascii="Georgia" w:hAnsi="Georgia"/>
-        </w:rPr>
-        <w:t xml:space="preserve"> never</w:t>
-      </w:r>
-      <w:r>
-        <w:rPr>
-          <w:rFonts w:ascii="Georgia" w:hAnsi="Georgia"/>
-        </w:rPr>
-        <w:t xml:space="preserve"> allow anyone</w:t>
-      </w:r>
-      <w:r>
-        <w:rPr>
-          <w:rFonts w:ascii="Georgia" w:hAnsi="Georgia"/>
-        </w:rPr>
-        <w:t xml:space="preserve"> to enter it. One day, his brother (</w:t>
-      </w:r>
-      <w:r>
-        <w:rPr>
-          <w:rFonts w:ascii="Georgia" w:hAnsi="Georgia"/>
-          <w:b/>
-        </w:rPr>
-        <w:t>slender guard</w:t>
-      </w:r>
-      <w:r>
-        <w:rPr>
-          <w:rFonts w:ascii="Georgia" w:hAnsi="Georgia"/>
-        </w:rPr>
-        <w:t xml:space="preserve">) decided to enter it. And he didn’t return for a week. So, the </w:t>
-      </w:r>
-      <w:r>
-        <w:rPr>
-          <w:rFonts w:ascii="Georgia" w:hAnsi="Georgia"/>
-          <w:b/>
-        </w:rPr>
-        <w:t>fat guard</w:t>
-      </w:r>
-      <w:r>
-        <w:rPr>
-          <w:rFonts w:ascii="Georgia" w:hAnsi="Georgia"/>
-        </w:rPr>
-        <w:t xml:space="preserve"> decided to go in and search for him. You aske</w:t>
+        <w:t>After more puzzles and ene</w:t>
       </w:r>
       <w:bookmarkStart w:id="0" w:name="_GoBack"/>
       <w:bookmarkEnd w:id="0"/>
@@ -1477,7 +1134,262 @@
         <w:rPr>
           <w:rFonts w:ascii="Georgia" w:hAnsi="Georgia"/>
         </w:rPr>
-        <w:t>d for the escape. He said that he knows the escape and that, he would assist you to it.</w:t>
+        <w:t xml:space="preserve">mies, you find old man infront of majestic clock-gears system (a little epic/cinematic scene). </w:t>
+      </w:r>
+      <w:r>
+        <w:rPr>
+          <w:rFonts w:ascii="Georgia" w:hAnsi="Georgia"/>
+          <w:b/>
+        </w:rPr>
+        <w:t>Old man</w:t>
+      </w:r>
+      <w:r>
+        <w:rPr>
+          <w:rFonts w:ascii="Georgia" w:hAnsi="Georgia"/>
+        </w:rPr>
+        <w:t xml:space="preserve"> said that you shouldn’t have left him there. Now, you are about to face some problems and your death is near. And then </w:t>
+      </w:r>
+      <w:r>
+        <w:rPr>
+          <w:rFonts w:ascii="Georgia" w:hAnsi="Georgia"/>
+          <w:b/>
+        </w:rPr>
+        <w:t>Nick</w:t>
+      </w:r>
+      <w:r>
+        <w:rPr>
+          <w:rFonts w:ascii="Georgia" w:hAnsi="Georgia"/>
+        </w:rPr>
+        <w:t xml:space="preserve"> came. </w:t>
+      </w:r>
+      <w:r>
+        <w:rPr>
+          <w:rFonts w:ascii="Georgia" w:hAnsi="Georgia"/>
+          <w:b/>
+        </w:rPr>
+        <w:t>Old man’s</w:t>
+      </w:r>
+      <w:r>
+        <w:rPr>
+          <w:rFonts w:ascii="Georgia" w:hAnsi="Georgia"/>
+        </w:rPr>
+        <w:t xml:space="preserve"> eyes got red ANDDD BOSS? Or BUNCH OF ENEMIES? &lt;Whatever seems feasible&gt;.</w:t>
+      </w:r>
+    </w:p>
+    <w:p>
+      <w:pPr>
+        <w:rPr>
+          <w:rFonts w:ascii="Georgia" w:hAnsi="Georgia"/>
+        </w:rPr>
+      </w:pPr>
+      <w:r>
+        <w:rPr>
+          <w:rFonts w:ascii="Georgia" w:hAnsi="Georgia"/>
+          <w:u w:val="single"/>
+        </w:rPr>
+        <w:t>E4</w:t>
+      </w:r>
+      <w:r>
+        <w:rPr>
+          <w:rFonts w:ascii="Georgia" w:hAnsi="Georgia"/>
+          <w:u w:val="single"/>
+        </w:rPr>
+        <w:t>:</w:t>
+      </w:r>
+      <w:r>
+        <w:rPr>
+          <w:rFonts w:ascii="Georgia" w:hAnsi="Georgia"/>
+        </w:rPr>
+        <w:t xml:space="preserve"> You have destroyed all clocks/enemies. Now, the tower started to shake and crumble. You all fall (no portal this time).</w:t>
+      </w:r>
+    </w:p>
+    <w:p>
+      <w:pPr>
+        <w:rPr>
+          <w:rFonts w:ascii="Georgia" w:hAnsi="Georgia"/>
+        </w:rPr>
+      </w:pPr>
+    </w:p>
+    <w:p>
+      <w:pPr>
+        <w:rPr>
+          <w:rFonts w:ascii="Georgia" w:hAnsi="Georgia"/>
+        </w:rPr>
+      </w:pPr>
+      <w:r>
+        <w:rPr>
+          <w:rFonts w:ascii="Georgia" w:hAnsi="Georgia"/>
+        </w:rPr>
+        <w:t>STORY4</w:t>
+      </w:r>
+    </w:p>
+    <w:p>
+      <w:pPr>
+        <w:rPr>
+          <w:rFonts w:ascii="Georgia" w:hAnsi="Georgia"/>
+        </w:rPr>
+      </w:pPr>
+      <w:r>
+        <w:rPr>
+          <w:rFonts w:ascii="Georgia" w:hAnsi="Georgia"/>
+          <w:u w:val="single"/>
+        </w:rPr>
+        <w:lastRenderedPageBreak/>
+        <w:t>Setting:</w:t>
+      </w:r>
+      <w:r>
+        <w:rPr>
+          <w:rFonts w:ascii="Georgia" w:hAnsi="Georgia"/>
+        </w:rPr>
+        <w:t xml:space="preserve"> Transition from Broken Clock Tower to Big Deep Dark Dungeon.</w:t>
+      </w:r>
+    </w:p>
+    <w:p>
+      <w:pPr>
+        <w:rPr>
+          <w:rFonts w:ascii="Georgia" w:hAnsi="Georgia"/>
+        </w:rPr>
+      </w:pPr>
+      <w:r>
+        <w:rPr>
+          <w:rFonts w:ascii="Georgia" w:hAnsi="Georgia"/>
+          <w:u w:val="single"/>
+        </w:rPr>
+        <w:t>E1:</w:t>
+      </w:r>
+      <w:r>
+        <w:rPr>
+          <w:rFonts w:ascii="Georgia" w:hAnsi="Georgia"/>
+        </w:rPr>
+        <w:t xml:space="preserve"> You opened your eyes. You have headache. You find yourself on a comfy straw infront of a fire, in a little comfy room with </w:t>
+      </w:r>
+      <w:r>
+        <w:rPr>
+          <w:rFonts w:ascii="Georgia" w:hAnsi="Georgia"/>
+          <w:b/>
+        </w:rPr>
+        <w:t>fat guard</w:t>
+      </w:r>
+      <w:r>
+        <w:rPr>
+          <w:rFonts w:ascii="Georgia" w:hAnsi="Georgia"/>
+        </w:rPr>
+        <w:t xml:space="preserve">. </w:t>
+      </w:r>
+      <w:r>
+        <w:rPr>
+          <w:rFonts w:ascii="Georgia" w:hAnsi="Georgia"/>
+          <w:b/>
+        </w:rPr>
+        <w:t>Old man</w:t>
+      </w:r>
+      <w:r>
+        <w:rPr>
+          <w:rFonts w:ascii="Georgia" w:hAnsi="Georgia"/>
+        </w:rPr>
+        <w:t xml:space="preserve"> and </w:t>
+      </w:r>
+      <w:r>
+        <w:rPr>
+          <w:rFonts w:ascii="Georgia" w:hAnsi="Georgia"/>
+          <w:b/>
+        </w:rPr>
+        <w:t>Nick</w:t>
+      </w:r>
+      <w:r>
+        <w:rPr>
+          <w:rFonts w:ascii="Georgia" w:hAnsi="Georgia"/>
+        </w:rPr>
+        <w:t xml:space="preserve"> were not there. ‘You look similar to a guard we met before.’ He got excited and told you that where you found him. You told him that he disappeared. </w:t>
+      </w:r>
+      <w:r>
+        <w:rPr>
+          <w:rFonts w:ascii="Georgia" w:hAnsi="Georgia"/>
+          <w:b/>
+        </w:rPr>
+        <w:t>Fat guard</w:t>
+      </w:r>
+      <w:r>
+        <w:rPr>
+          <w:rFonts w:ascii="Georgia" w:hAnsi="Georgia"/>
+        </w:rPr>
+        <w:t xml:space="preserve"> said that </w:t>
+      </w:r>
+      <w:r>
+        <w:rPr>
+          <w:rFonts w:ascii="Georgia" w:hAnsi="Georgia"/>
+          <w:b/>
+        </w:rPr>
+        <w:t>slender guard</w:t>
+      </w:r>
+      <w:r>
+        <w:rPr>
+          <w:rFonts w:ascii="Georgia" w:hAnsi="Georgia"/>
+        </w:rPr>
+        <w:t xml:space="preserve"> is his brother. He said that we were told by the </w:t>
+      </w:r>
+      <w:r>
+        <w:rPr>
+          <w:rFonts w:ascii="Georgia" w:hAnsi="Georgia"/>
+          <w:b/>
+        </w:rPr>
+        <w:t>old man</w:t>
+      </w:r>
+      <w:r>
+        <w:rPr>
+          <w:rFonts w:ascii="Georgia" w:hAnsi="Georgia"/>
+        </w:rPr>
+        <w:t xml:space="preserve"> to guard this dungeon </w:t>
+      </w:r>
+      <w:r>
+        <w:rPr>
+          <w:rFonts w:ascii="Georgia" w:hAnsi="Georgia"/>
+        </w:rPr>
+        <w:t>and</w:t>
+      </w:r>
+      <w:r>
+        <w:rPr>
+          <w:rFonts w:ascii="Georgia" w:hAnsi="Georgia"/>
+        </w:rPr>
+        <w:t xml:space="preserve"> never</w:t>
+      </w:r>
+      <w:r>
+        <w:rPr>
+          <w:rFonts w:ascii="Georgia" w:hAnsi="Georgia"/>
+        </w:rPr>
+        <w:t xml:space="preserve"> allow anyone</w:t>
+      </w:r>
+      <w:r>
+        <w:rPr>
+          <w:rFonts w:ascii="Georgia" w:hAnsi="Georgia"/>
+        </w:rPr>
+        <w:t xml:space="preserve"> to enter it. One day, his brother (</w:t>
+      </w:r>
+      <w:r>
+        <w:rPr>
+          <w:rFonts w:ascii="Georgia" w:hAnsi="Georgia"/>
+          <w:b/>
+        </w:rPr>
+        <w:t>slender guard</w:t>
+      </w:r>
+      <w:r>
+        <w:rPr>
+          <w:rFonts w:ascii="Georgia" w:hAnsi="Georgia"/>
+        </w:rPr>
+        <w:t xml:space="preserve">) decided to enter it. And he didn’t return for a week. So, the </w:t>
+      </w:r>
+      <w:r>
+        <w:rPr>
+          <w:rFonts w:ascii="Georgia" w:hAnsi="Georgia"/>
+          <w:b/>
+        </w:rPr>
+        <w:t>fat guard</w:t>
+      </w:r>
+      <w:r>
+        <w:rPr>
+          <w:rFonts w:ascii="Georgia" w:hAnsi="Georgia"/>
+        </w:rPr>
+        <w:t xml:space="preserve"> decided to go in and search for him. You asked for the escape. He said that he knows the escape and that, he would assist you to it.</w:t>
       </w:r>
     </w:p>
     <w:p>
@@ -1954,105 +1866,111 @@
           <w:rFonts w:ascii="Georgia" w:hAnsi="Georgia"/>
           <w:u w:val="single"/>
         </w:rPr>
+        <w:t>E3_OLD_MAN:</w:t>
+      </w:r>
+      <w:r>
+        <w:rPr>
+          <w:rFonts w:ascii="Georgia" w:hAnsi="Georgia"/>
+        </w:rPr>
+        <w:t xml:space="preserve"> You defeated </w:t>
+      </w:r>
+      <w:r>
+        <w:rPr>
+          <w:rFonts w:ascii="Georgia" w:hAnsi="Georgia"/>
+          <w:b/>
+        </w:rPr>
+        <w:t>Nick</w:t>
+      </w:r>
+      <w:r>
+        <w:rPr>
+          <w:rFonts w:ascii="Georgia" w:hAnsi="Georgia"/>
+        </w:rPr>
+        <w:t xml:space="preserve"> and a portal is formed with exit label floating on it. </w:t>
+      </w:r>
+      <w:r>
+        <w:rPr>
+          <w:rFonts w:ascii="Georgia" w:hAnsi="Georgia"/>
+        </w:rPr>
+        <w:t xml:space="preserve">While you stepped towards the portal, </w:t>
+      </w:r>
+      <w:r>
+        <w:rPr>
+          <w:rFonts w:ascii="Georgia" w:hAnsi="Georgia"/>
+          <w:b/>
+        </w:rPr>
+        <w:t>o</w:t>
+      </w:r>
+      <w:r>
+        <w:rPr>
+          <w:rFonts w:ascii="Georgia" w:hAnsi="Georgia"/>
+          <w:b/>
+        </w:rPr>
+        <w:t>ld man</w:t>
+      </w:r>
+      <w:r>
+        <w:rPr>
+          <w:rFonts w:ascii="Georgia" w:hAnsi="Georgia"/>
+        </w:rPr>
+        <w:t xml:space="preserve"> said that we could still bec</w:t>
+      </w:r>
+      <w:r>
+        <w:rPr>
+          <w:rFonts w:ascii="Georgia" w:hAnsi="Georgia"/>
+        </w:rPr>
+        <w:t>ome a good family. Now is your chance boy. But you refused and moved on.</w:t>
+      </w:r>
+    </w:p>
+    <w:p>
+      <w:pPr>
+        <w:rPr>
+          <w:rFonts w:ascii="Georgia" w:hAnsi="Georgia"/>
+        </w:rPr>
+      </w:pPr>
+      <w:r>
+        <w:rPr>
+          <w:rFonts w:ascii="Georgia" w:hAnsi="Georgia"/>
+          <w:u w:val="single"/>
+        </w:rPr>
+        <w:t>E2_NICK:</w:t>
+      </w:r>
+      <w:r>
+        <w:rPr>
+          <w:rFonts w:ascii="Georgia" w:hAnsi="Georgia"/>
+        </w:rPr>
+        <w:t xml:space="preserve"> You turned around and asked </w:t>
+      </w:r>
+      <w:r>
+        <w:rPr>
+          <w:rFonts w:ascii="Georgia" w:hAnsi="Georgia"/>
+          <w:b/>
+        </w:rPr>
+        <w:t>Nick</w:t>
+      </w:r>
+      <w:r>
+        <w:rPr>
+          <w:rFonts w:ascii="Georgia" w:hAnsi="Georgia"/>
+        </w:rPr>
+        <w:t xml:space="preserve"> about how a child was exercising in a dungeon filled with dangerous muddlings (enemies), how a child survived the clock tower drop, and how the portals are being formed only when you are there. As </w:t>
+      </w:r>
+      <w:r>
+        <w:rPr>
+          <w:rFonts w:ascii="Georgia" w:hAnsi="Georgia"/>
+          <w:b/>
+        </w:rPr>
+        <w:t>Nick</w:t>
+      </w:r>
+      <w:r>
+        <w:rPr>
+          <w:rFonts w:ascii="Georgia" w:hAnsi="Georgia"/>
+        </w:rPr>
+        <w:t xml:space="preserve"> was about to say anything, you </w:t>
+      </w:r>
+      <w:r>
+        <w:rPr>
+          <w:rFonts w:ascii="Georgia" w:hAnsi="Georgia"/>
+        </w:rPr>
         <w:lastRenderedPageBreak/>
-        <w:t>E3_OLD_MAN:</w:t>
-      </w:r>
-      <w:r>
-        <w:rPr>
-          <w:rFonts w:ascii="Georgia" w:hAnsi="Georgia"/>
-        </w:rPr>
-        <w:t xml:space="preserve"> You defeated </w:t>
-      </w:r>
-      <w:r>
-        <w:rPr>
-          <w:rFonts w:ascii="Georgia" w:hAnsi="Georgia"/>
-          <w:b/>
-        </w:rPr>
-        <w:t>Nick</w:t>
-      </w:r>
-      <w:r>
-        <w:rPr>
-          <w:rFonts w:ascii="Georgia" w:hAnsi="Georgia"/>
-        </w:rPr>
-        <w:t xml:space="preserve"> and a portal is formed with exit label floating on it. </w:t>
-      </w:r>
-      <w:r>
-        <w:rPr>
-          <w:rFonts w:ascii="Georgia" w:hAnsi="Georgia"/>
-        </w:rPr>
-        <w:t xml:space="preserve">While you stepped towards the portal, </w:t>
-      </w:r>
-      <w:r>
-        <w:rPr>
-          <w:rFonts w:ascii="Georgia" w:hAnsi="Georgia"/>
-          <w:b/>
-        </w:rPr>
-        <w:t>o</w:t>
-      </w:r>
-      <w:r>
-        <w:rPr>
-          <w:rFonts w:ascii="Georgia" w:hAnsi="Georgia"/>
-          <w:b/>
-        </w:rPr>
-        <w:t>ld man</w:t>
-      </w:r>
-      <w:r>
-        <w:rPr>
-          <w:rFonts w:ascii="Georgia" w:hAnsi="Georgia"/>
-        </w:rPr>
-        <w:t xml:space="preserve"> said that we could still bec</w:t>
-      </w:r>
-      <w:r>
-        <w:rPr>
-          <w:rFonts w:ascii="Georgia" w:hAnsi="Georgia"/>
-        </w:rPr>
-        <w:t>ome a good family. Now is your chance boy. But you refused and moved on.</w:t>
-      </w:r>
-    </w:p>
-    <w:p>
-      <w:pPr>
-        <w:rPr>
-          <w:rFonts w:ascii="Georgia" w:hAnsi="Georgia"/>
-        </w:rPr>
-      </w:pPr>
-      <w:r>
-        <w:rPr>
-          <w:rFonts w:ascii="Georgia" w:hAnsi="Georgia"/>
-          <w:u w:val="single"/>
-        </w:rPr>
-        <w:t>E2_NICK:</w:t>
-      </w:r>
-      <w:r>
-        <w:rPr>
-          <w:rFonts w:ascii="Georgia" w:hAnsi="Georgia"/>
-        </w:rPr>
-        <w:t xml:space="preserve"> You turned around and asked </w:t>
-      </w:r>
-      <w:r>
-        <w:rPr>
-          <w:rFonts w:ascii="Georgia" w:hAnsi="Georgia"/>
-          <w:b/>
-        </w:rPr>
-        <w:t>Nick</w:t>
-      </w:r>
-      <w:r>
-        <w:rPr>
-          <w:rFonts w:ascii="Georgia" w:hAnsi="Georgia"/>
-        </w:rPr>
-        <w:t xml:space="preserve"> about how a child was exercising in a dungeon filled with dangerous muddlings (enemies), how a child survived the clock tower drop, and how the portals are being formed only when you are there. As </w:t>
-      </w:r>
-      <w:r>
-        <w:rPr>
-          <w:rFonts w:ascii="Georgia" w:hAnsi="Georgia"/>
-          <w:b/>
-        </w:rPr>
-        <w:t>Nick</w:t>
-      </w:r>
-      <w:r>
-        <w:rPr>
-          <w:rFonts w:ascii="Georgia" w:hAnsi="Georgia"/>
-        </w:rPr>
-        <w:t xml:space="preserve"> was about to say anything, you said that </w:t>
+        <w:t xml:space="preserve">said that </w:t>
       </w:r>
       <w:r>
         <w:rPr>

</xml_diff>

<commit_message>
Bug Fix: Player Indicator don't show/goes out of Camera display when camera size is big enough
</commit_message>
<xml_diff>
--- a/Assets/NickOfTime Storyline And Events (no Dialogues).docx
+++ b/Assets/NickOfTime Storyline And Events (no Dialogues).docx
@@ -1126,7 +1126,333 @@
         <w:rPr>
           <w:rFonts w:ascii="Georgia" w:hAnsi="Georgia"/>
         </w:rPr>
-        <w:t>After more puzzles and ene</w:t>
+        <w:t xml:space="preserve">After more puzzles and enemies, you find old man infront of majestic clock-gears system (a little epic/cinematic scene). </w:t>
+      </w:r>
+      <w:r>
+        <w:rPr>
+          <w:rFonts w:ascii="Georgia" w:hAnsi="Georgia"/>
+          <w:b/>
+        </w:rPr>
+        <w:t>Old man</w:t>
+      </w:r>
+      <w:r>
+        <w:rPr>
+          <w:rFonts w:ascii="Georgia" w:hAnsi="Georgia"/>
+        </w:rPr>
+        <w:t xml:space="preserve"> said that you shouldn’t have left him there. Now, you are about to face some problems and your death is near. And then </w:t>
+      </w:r>
+      <w:r>
+        <w:rPr>
+          <w:rFonts w:ascii="Georgia" w:hAnsi="Georgia"/>
+          <w:b/>
+        </w:rPr>
+        <w:t>Nick</w:t>
+      </w:r>
+      <w:r>
+        <w:rPr>
+          <w:rFonts w:ascii="Georgia" w:hAnsi="Georgia"/>
+        </w:rPr>
+        <w:t xml:space="preserve"> came. </w:t>
+      </w:r>
+      <w:r>
+        <w:rPr>
+          <w:rFonts w:ascii="Georgia" w:hAnsi="Georgia"/>
+          <w:b/>
+        </w:rPr>
+        <w:t>Old man’s</w:t>
+      </w:r>
+      <w:r>
+        <w:rPr>
+          <w:rFonts w:ascii="Georgia" w:hAnsi="Georgia"/>
+        </w:rPr>
+        <w:t xml:space="preserve"> eyes got red ANDDD BOSS? Or BUNCH OF ENEMIES? &lt;Whatever seems feasible&gt;.</w:t>
+      </w:r>
+    </w:p>
+    <w:p>
+      <w:pPr>
+        <w:rPr>
+          <w:rFonts w:ascii="Georgia" w:hAnsi="Georgia"/>
+        </w:rPr>
+      </w:pPr>
+      <w:r>
+        <w:rPr>
+          <w:rFonts w:ascii="Georgia" w:hAnsi="Georgia"/>
+          <w:u w:val="single"/>
+        </w:rPr>
+        <w:t>E4</w:t>
+      </w:r>
+      <w:r>
+        <w:rPr>
+          <w:rFonts w:ascii="Georgia" w:hAnsi="Georgia"/>
+          <w:u w:val="single"/>
+        </w:rPr>
+        <w:t>:</w:t>
+      </w:r>
+      <w:r>
+        <w:rPr>
+          <w:rFonts w:ascii="Georgia" w:hAnsi="Georgia"/>
+        </w:rPr>
+        <w:t xml:space="preserve"> You have destroyed all clocks/enemies. Now, the tower started to shake and crumble. You all fall (no portal this time).</w:t>
+      </w:r>
+    </w:p>
+    <w:p>
+      <w:pPr>
+        <w:rPr>
+          <w:rFonts w:ascii="Georgia" w:hAnsi="Georgia"/>
+        </w:rPr>
+      </w:pPr>
+    </w:p>
+    <w:p>
+      <w:pPr>
+        <w:rPr>
+          <w:rFonts w:ascii="Georgia" w:hAnsi="Georgia"/>
+        </w:rPr>
+      </w:pPr>
+      <w:r>
+        <w:rPr>
+          <w:rFonts w:ascii="Georgia" w:hAnsi="Georgia"/>
+        </w:rPr>
+        <w:t>STORY4</w:t>
+      </w:r>
+    </w:p>
+    <w:p>
+      <w:pPr>
+        <w:rPr>
+          <w:rFonts w:ascii="Georgia" w:hAnsi="Georgia"/>
+        </w:rPr>
+      </w:pPr>
+      <w:r>
+        <w:rPr>
+          <w:rFonts w:ascii="Georgia" w:hAnsi="Georgia"/>
+          <w:u w:val="single"/>
+        </w:rPr>
+        <w:lastRenderedPageBreak/>
+        <w:t>Setting:</w:t>
+      </w:r>
+      <w:r>
+        <w:rPr>
+          <w:rFonts w:ascii="Georgia" w:hAnsi="Georgia"/>
+        </w:rPr>
+        <w:t xml:space="preserve"> Transition from Broken Clock Tower to Big Deep Dark Dungeon.</w:t>
+      </w:r>
+    </w:p>
+    <w:p>
+      <w:pPr>
+        <w:rPr>
+          <w:rFonts w:ascii="Georgia" w:hAnsi="Georgia"/>
+        </w:rPr>
+      </w:pPr>
+      <w:r>
+        <w:rPr>
+          <w:rFonts w:ascii="Georgia" w:hAnsi="Georgia"/>
+          <w:u w:val="single"/>
+        </w:rPr>
+        <w:t>E1:</w:t>
+      </w:r>
+      <w:r>
+        <w:rPr>
+          <w:rFonts w:ascii="Georgia" w:hAnsi="Georgia"/>
+        </w:rPr>
+        <w:t xml:space="preserve"> You opened your eyes. You have headache. You find yourself on a comfy straw infront of a fire, in a little comfy room with </w:t>
+      </w:r>
+      <w:r>
+        <w:rPr>
+          <w:rFonts w:ascii="Georgia" w:hAnsi="Georgia"/>
+          <w:b/>
+        </w:rPr>
+        <w:t>fat guard</w:t>
+      </w:r>
+      <w:r>
+        <w:rPr>
+          <w:rFonts w:ascii="Georgia" w:hAnsi="Georgia"/>
+        </w:rPr>
+        <w:t xml:space="preserve">. </w:t>
+      </w:r>
+      <w:r>
+        <w:rPr>
+          <w:rFonts w:ascii="Georgia" w:hAnsi="Georgia"/>
+          <w:b/>
+        </w:rPr>
+        <w:t>Old man</w:t>
+      </w:r>
+      <w:r>
+        <w:rPr>
+          <w:rFonts w:ascii="Georgia" w:hAnsi="Georgia"/>
+        </w:rPr>
+        <w:t xml:space="preserve"> and </w:t>
+      </w:r>
+      <w:r>
+        <w:rPr>
+          <w:rFonts w:ascii="Georgia" w:hAnsi="Georgia"/>
+          <w:b/>
+        </w:rPr>
+        <w:t>Nick</w:t>
+      </w:r>
+      <w:r>
+        <w:rPr>
+          <w:rFonts w:ascii="Georgia" w:hAnsi="Georgia"/>
+        </w:rPr>
+        <w:t xml:space="preserve"> were not there. ‘You look similar to a guard we met before.’ He got excited and told you that where you found him. You told him that he disappeared. </w:t>
+      </w:r>
+      <w:r>
+        <w:rPr>
+          <w:rFonts w:ascii="Georgia" w:hAnsi="Georgia"/>
+          <w:b/>
+        </w:rPr>
+        <w:t>Fat guard</w:t>
+      </w:r>
+      <w:r>
+        <w:rPr>
+          <w:rFonts w:ascii="Georgia" w:hAnsi="Georgia"/>
+        </w:rPr>
+        <w:t xml:space="preserve"> said that </w:t>
+      </w:r>
+      <w:r>
+        <w:rPr>
+          <w:rFonts w:ascii="Georgia" w:hAnsi="Georgia"/>
+          <w:b/>
+        </w:rPr>
+        <w:t>slender guard</w:t>
+      </w:r>
+      <w:r>
+        <w:rPr>
+          <w:rFonts w:ascii="Georgia" w:hAnsi="Georgia"/>
+        </w:rPr>
+        <w:t xml:space="preserve"> is his brother. He said that we were told by the </w:t>
+      </w:r>
+      <w:r>
+        <w:rPr>
+          <w:rFonts w:ascii="Georgia" w:hAnsi="Georgia"/>
+          <w:b/>
+        </w:rPr>
+        <w:t>old man</w:t>
+      </w:r>
+      <w:r>
+        <w:rPr>
+          <w:rFonts w:ascii="Georgia" w:hAnsi="Georgia"/>
+        </w:rPr>
+        <w:t xml:space="preserve"> to guard this dungeon </w:t>
+      </w:r>
+      <w:r>
+        <w:rPr>
+          <w:rFonts w:ascii="Georgia" w:hAnsi="Georgia"/>
+        </w:rPr>
+        <w:t>and</w:t>
+      </w:r>
+      <w:r>
+        <w:rPr>
+          <w:rFonts w:ascii="Georgia" w:hAnsi="Georgia"/>
+        </w:rPr>
+        <w:t xml:space="preserve"> never</w:t>
+      </w:r>
+      <w:r>
+        <w:rPr>
+          <w:rFonts w:ascii="Georgia" w:hAnsi="Georgia"/>
+        </w:rPr>
+        <w:t xml:space="preserve"> allow anyone</w:t>
+      </w:r>
+      <w:r>
+        <w:rPr>
+          <w:rFonts w:ascii="Georgia" w:hAnsi="Georgia"/>
+        </w:rPr>
+        <w:t xml:space="preserve"> to enter it. One day, his brother (</w:t>
+      </w:r>
+      <w:r>
+        <w:rPr>
+          <w:rFonts w:ascii="Georgia" w:hAnsi="Georgia"/>
+          <w:b/>
+        </w:rPr>
+        <w:t>slender guard</w:t>
+      </w:r>
+      <w:r>
+        <w:rPr>
+          <w:rFonts w:ascii="Georgia" w:hAnsi="Georgia"/>
+        </w:rPr>
+        <w:t xml:space="preserve">) decided to enter it. And he didn’t return for a week. So, the </w:t>
+      </w:r>
+      <w:r>
+        <w:rPr>
+          <w:rFonts w:ascii="Georgia" w:hAnsi="Georgia"/>
+          <w:b/>
+        </w:rPr>
+        <w:t>fat guard</w:t>
+      </w:r>
+      <w:r>
+        <w:rPr>
+          <w:rFonts w:ascii="Georgia" w:hAnsi="Georgia"/>
+        </w:rPr>
+        <w:t xml:space="preserve"> decided to go in and search for him. You asked for the escape. He said that he knows the escape and that, he would assist you to it.</w:t>
+      </w:r>
+    </w:p>
+    <w:p>
+      <w:pPr>
+        <w:rPr>
+          <w:rFonts w:ascii="Georgia" w:hAnsi="Georgia"/>
+        </w:rPr>
+      </w:pPr>
+      <w:r>
+        <w:rPr>
+          <w:rFonts w:ascii="Georgia" w:hAnsi="Georgia"/>
+          <w:u w:val="single"/>
+        </w:rPr>
+        <w:t>E2:</w:t>
+      </w:r>
+      <w:r>
+        <w:rPr>
+          <w:rFonts w:ascii="Georgia" w:hAnsi="Georgia"/>
+        </w:rPr>
+        <w:t xml:space="preserve"> After some puzzles and enemies, you found an opened empty chest with </w:t>
+      </w:r>
+      <w:r>
+        <w:rPr>
+          <w:rFonts w:ascii="Georgia" w:hAnsi="Georgia"/>
+        </w:rPr>
+        <w:t>torned cloths and drag scruffs</w:t>
+      </w:r>
+      <w:r>
+        <w:rPr>
+          <w:rFonts w:ascii="Georgia" w:hAnsi="Georgia"/>
+        </w:rPr>
+        <w:t xml:space="preserve"> on it. The trails were leaving the area and seems to be leading somewhere. What could that be? You and the </w:t>
+      </w:r>
+      <w:r>
+        <w:rPr>
+          <w:rFonts w:ascii="Georgia" w:hAnsi="Georgia"/>
+          <w:b/>
+        </w:rPr>
+        <w:t>fat guard</w:t>
+      </w:r>
+      <w:r>
+        <w:rPr>
+          <w:rFonts w:ascii="Georgia" w:hAnsi="Georgia"/>
+        </w:rPr>
+        <w:t xml:space="preserve"> followed the trails. ‘It is leading towards the exit.’</w:t>
+      </w:r>
+    </w:p>
+    <w:p>
+      <w:pPr>
+        <w:rPr>
+          <w:rFonts w:ascii="Georgia" w:hAnsi="Georgia"/>
+        </w:rPr>
+      </w:pPr>
+      <w:r>
+        <w:rPr>
+          <w:rFonts w:ascii="Georgia" w:hAnsi="Georgia"/>
+          <w:u w:val="single"/>
+        </w:rPr>
+        <w:t>E3:</w:t>
+      </w:r>
+      <w:r>
+        <w:rPr>
+          <w:rFonts w:ascii="Georgia" w:hAnsi="Georgia"/>
+        </w:rPr>
+        <w:t xml:space="preserve"> Some </w:t>
+      </w:r>
+      <w:r>
+        <w:rPr>
+          <w:rFonts w:ascii="Georgia" w:hAnsi="Georgia"/>
+        </w:rPr>
+        <w:t>switch sequence</w:t>
       </w:r>
       <w:bookmarkStart w:id="0" w:name="_GoBack"/>
       <w:bookmarkEnd w:id="0"/>
@@ -1134,173 +1460,25 @@
         <w:rPr>
           <w:rFonts w:ascii="Georgia" w:hAnsi="Georgia"/>
         </w:rPr>
-        <w:t xml:space="preserve">mies, you find old man infront of majestic clock-gears system (a little epic/cinematic scene). </w:t>
-      </w:r>
-      <w:r>
-        <w:rPr>
-          <w:rFonts w:ascii="Georgia" w:hAnsi="Georgia"/>
-          <w:b/>
-        </w:rPr>
-        <w:t>Old man</w:t>
-      </w:r>
-      <w:r>
-        <w:rPr>
-          <w:rFonts w:ascii="Georgia" w:hAnsi="Georgia"/>
-        </w:rPr>
-        <w:t xml:space="preserve"> said that you shouldn’t have left him there. Now, you are about to face some problems and your death is near. And then </w:t>
-      </w:r>
-      <w:r>
-        <w:rPr>
-          <w:rFonts w:ascii="Georgia" w:hAnsi="Georgia"/>
-          <w:b/>
-        </w:rPr>
-        <w:t>Nick</w:t>
-      </w:r>
-      <w:r>
-        <w:rPr>
-          <w:rFonts w:ascii="Georgia" w:hAnsi="Georgia"/>
-        </w:rPr>
-        <w:t xml:space="preserve"> came. </w:t>
-      </w:r>
-      <w:r>
-        <w:rPr>
-          <w:rFonts w:ascii="Georgia" w:hAnsi="Georgia"/>
-          <w:b/>
-        </w:rPr>
-        <w:t>Old man’s</w:t>
-      </w:r>
-      <w:r>
-        <w:rPr>
-          <w:rFonts w:ascii="Georgia" w:hAnsi="Georgia"/>
-        </w:rPr>
-        <w:t xml:space="preserve"> eyes got red ANDDD BOSS? Or BUNCH OF ENEMIES? &lt;Whatever seems feasible&gt;.</w:t>
-      </w:r>
-    </w:p>
-    <w:p>
-      <w:pPr>
-        <w:rPr>
-          <w:rFonts w:ascii="Georgia" w:hAnsi="Georgia"/>
-        </w:rPr>
-      </w:pPr>
-      <w:r>
-        <w:rPr>
-          <w:rFonts w:ascii="Georgia" w:hAnsi="Georgia"/>
-          <w:u w:val="single"/>
-        </w:rPr>
-        <w:t>E4</w:t>
-      </w:r>
-      <w:r>
-        <w:rPr>
-          <w:rFonts w:ascii="Georgia" w:hAnsi="Georgia"/>
-          <w:u w:val="single"/>
-        </w:rPr>
-        <w:t>:</w:t>
-      </w:r>
-      <w:r>
-        <w:rPr>
-          <w:rFonts w:ascii="Georgia" w:hAnsi="Georgia"/>
-        </w:rPr>
-        <w:t xml:space="preserve"> You have destroyed all clocks/enemies. Now, the tower started to shake and crumble. You all fall (no portal this time).</w:t>
-      </w:r>
-    </w:p>
-    <w:p>
-      <w:pPr>
-        <w:rPr>
-          <w:rFonts w:ascii="Georgia" w:hAnsi="Georgia"/>
-        </w:rPr>
-      </w:pPr>
-    </w:p>
-    <w:p>
-      <w:pPr>
-        <w:rPr>
-          <w:rFonts w:ascii="Georgia" w:hAnsi="Georgia"/>
-        </w:rPr>
-      </w:pPr>
-      <w:r>
-        <w:rPr>
-          <w:rFonts w:ascii="Georgia" w:hAnsi="Georgia"/>
-        </w:rPr>
-        <w:t>STORY4</w:t>
-      </w:r>
-    </w:p>
-    <w:p>
-      <w:pPr>
-        <w:rPr>
-          <w:rFonts w:ascii="Georgia" w:hAnsi="Georgia"/>
-        </w:rPr>
-      </w:pPr>
-      <w:r>
-        <w:rPr>
-          <w:rFonts w:ascii="Georgia" w:hAnsi="Georgia"/>
-          <w:u w:val="single"/>
-        </w:rPr>
-        <w:lastRenderedPageBreak/>
-        <w:t>Setting:</w:t>
-      </w:r>
-      <w:r>
-        <w:rPr>
-          <w:rFonts w:ascii="Georgia" w:hAnsi="Georgia"/>
-        </w:rPr>
-        <w:t xml:space="preserve"> Transition from Broken Clock Tower to Big Deep Dark Dungeon.</w:t>
-      </w:r>
-    </w:p>
-    <w:p>
-      <w:pPr>
-        <w:rPr>
-          <w:rFonts w:ascii="Georgia" w:hAnsi="Georgia"/>
-        </w:rPr>
-      </w:pPr>
-      <w:r>
-        <w:rPr>
-          <w:rFonts w:ascii="Georgia" w:hAnsi="Georgia"/>
-          <w:u w:val="single"/>
-        </w:rPr>
-        <w:t>E1:</w:t>
-      </w:r>
-      <w:r>
-        <w:rPr>
-          <w:rFonts w:ascii="Georgia" w:hAnsi="Georgia"/>
-        </w:rPr>
-        <w:t xml:space="preserve"> You opened your eyes. You have headache. You find yourself on a comfy straw infront of a fire, in a little comfy room with </w:t>
-      </w:r>
-      <w:r>
-        <w:rPr>
-          <w:rFonts w:ascii="Georgia" w:hAnsi="Georgia"/>
-          <w:b/>
-        </w:rPr>
-        <w:t>fat guard</w:t>
-      </w:r>
-      <w:r>
-        <w:rPr>
-          <w:rFonts w:ascii="Georgia" w:hAnsi="Georgia"/>
-        </w:rPr>
-        <w:t xml:space="preserve">. </w:t>
-      </w:r>
-      <w:r>
-        <w:rPr>
-          <w:rFonts w:ascii="Georgia" w:hAnsi="Georgia"/>
-          <w:b/>
-        </w:rPr>
-        <w:t>Old man</w:t>
-      </w:r>
-      <w:r>
-        <w:rPr>
-          <w:rFonts w:ascii="Georgia" w:hAnsi="Georgia"/>
-        </w:rPr>
-        <w:t xml:space="preserve"> and </w:t>
-      </w:r>
-      <w:r>
-        <w:rPr>
-          <w:rFonts w:ascii="Georgia" w:hAnsi="Georgia"/>
-          <w:b/>
-        </w:rPr>
-        <w:t>Nick</w:t>
-      </w:r>
-      <w:r>
-        <w:rPr>
-          <w:rFonts w:ascii="Georgia" w:hAnsi="Georgia"/>
-        </w:rPr>
-        <w:t xml:space="preserve"> were not there. ‘You look similar to a guard we met before.’ He got excited and told you that where you found him. You told him that he disappeared. </w:t>
+        <w:t xml:space="preserve"> puzzle that can only be solved by looking at the </w:t>
+      </w:r>
+      <w:r>
+        <w:rPr>
+          <w:rFonts w:ascii="Georgia" w:hAnsi="Georgia"/>
+        </w:rPr>
+        <w:t>draf scruff</w:t>
+      </w:r>
+      <w:r>
+        <w:rPr>
+          <w:rFonts w:ascii="Georgia" w:hAnsi="Georgia"/>
+        </w:rPr>
+        <w:t xml:space="preserve"> trails. </w:t>
+      </w:r>
+      <w:r>
+        <w:rPr>
+          <w:rFonts w:ascii="Georgia" w:hAnsi="Georgia"/>
+        </w:rPr>
+        <w:t xml:space="preserve">Also, some enemies. </w:t>
       </w:r>
       <w:r>
         <w:rPr>
@@ -1313,7 +1491,13 @@
         <w:rPr>
           <w:rFonts w:ascii="Georgia" w:hAnsi="Georgia"/>
         </w:rPr>
-        <w:t xml:space="preserve"> said that </w:t>
+        <w:t xml:space="preserve"> said that he forgot the puzzle but his brother knows it very well. He realized th</w:t>
+      </w:r>
+      <w:r>
+        <w:rPr>
+          <w:rFonts w:ascii="Georgia" w:hAnsi="Georgia"/>
+        </w:rPr>
+        <w:t xml:space="preserve">at it was no one but his brother, </w:t>
       </w:r>
       <w:r>
         <w:rPr>
@@ -1326,160 +1510,6 @@
         <w:rPr>
           <w:rFonts w:ascii="Georgia" w:hAnsi="Georgia"/>
         </w:rPr>
-        <w:t xml:space="preserve"> is his brother. He said that we were told by the </w:t>
-      </w:r>
-      <w:r>
-        <w:rPr>
-          <w:rFonts w:ascii="Georgia" w:hAnsi="Georgia"/>
-          <w:b/>
-        </w:rPr>
-        <w:t>old man</w:t>
-      </w:r>
-      <w:r>
-        <w:rPr>
-          <w:rFonts w:ascii="Georgia" w:hAnsi="Georgia"/>
-        </w:rPr>
-        <w:t xml:space="preserve"> to guard this dungeon </w:t>
-      </w:r>
-      <w:r>
-        <w:rPr>
-          <w:rFonts w:ascii="Georgia" w:hAnsi="Georgia"/>
-        </w:rPr>
-        <w:t>and</w:t>
-      </w:r>
-      <w:r>
-        <w:rPr>
-          <w:rFonts w:ascii="Georgia" w:hAnsi="Georgia"/>
-        </w:rPr>
-        <w:t xml:space="preserve"> never</w:t>
-      </w:r>
-      <w:r>
-        <w:rPr>
-          <w:rFonts w:ascii="Georgia" w:hAnsi="Georgia"/>
-        </w:rPr>
-        <w:t xml:space="preserve"> allow anyone</w:t>
-      </w:r>
-      <w:r>
-        <w:rPr>
-          <w:rFonts w:ascii="Georgia" w:hAnsi="Georgia"/>
-        </w:rPr>
-        <w:t xml:space="preserve"> to enter it. One day, his brother (</w:t>
-      </w:r>
-      <w:r>
-        <w:rPr>
-          <w:rFonts w:ascii="Georgia" w:hAnsi="Georgia"/>
-          <w:b/>
-        </w:rPr>
-        <w:t>slender guard</w:t>
-      </w:r>
-      <w:r>
-        <w:rPr>
-          <w:rFonts w:ascii="Georgia" w:hAnsi="Georgia"/>
-        </w:rPr>
-        <w:t xml:space="preserve">) decided to enter it. And he didn’t return for a week. So, the </w:t>
-      </w:r>
-      <w:r>
-        <w:rPr>
-          <w:rFonts w:ascii="Georgia" w:hAnsi="Georgia"/>
-          <w:b/>
-        </w:rPr>
-        <w:t>fat guard</w:t>
-      </w:r>
-      <w:r>
-        <w:rPr>
-          <w:rFonts w:ascii="Georgia" w:hAnsi="Georgia"/>
-        </w:rPr>
-        <w:t xml:space="preserve"> decided to go in and search for him. You asked for the escape. He said that he knows the escape and that, he would assist you to it.</w:t>
-      </w:r>
-    </w:p>
-    <w:p>
-      <w:pPr>
-        <w:rPr>
-          <w:rFonts w:ascii="Georgia" w:hAnsi="Georgia"/>
-        </w:rPr>
-      </w:pPr>
-      <w:r>
-        <w:rPr>
-          <w:rFonts w:ascii="Georgia" w:hAnsi="Georgia"/>
-          <w:u w:val="single"/>
-        </w:rPr>
-        <w:t>E2:</w:t>
-      </w:r>
-      <w:r>
-        <w:rPr>
-          <w:rFonts w:ascii="Georgia" w:hAnsi="Georgia"/>
-        </w:rPr>
-        <w:t xml:space="preserve"> After some puzzles and enemies, you found an opened empty chest with blood on it. The trails were leaving the area and seems to be leading somewhere. What could that be? You and the </w:t>
-      </w:r>
-      <w:r>
-        <w:rPr>
-          <w:rFonts w:ascii="Georgia" w:hAnsi="Georgia"/>
-          <w:b/>
-        </w:rPr>
-        <w:t>fat guard</w:t>
-      </w:r>
-      <w:r>
-        <w:rPr>
-          <w:rFonts w:ascii="Georgia" w:hAnsi="Georgia"/>
-        </w:rPr>
-        <w:t xml:space="preserve"> followed the trails. ‘It is leading towards the exit.’</w:t>
-      </w:r>
-    </w:p>
-    <w:p>
-      <w:pPr>
-        <w:rPr>
-          <w:rFonts w:ascii="Georgia" w:hAnsi="Georgia"/>
-        </w:rPr>
-      </w:pPr>
-      <w:r>
-        <w:rPr>
-          <w:rFonts w:ascii="Georgia" w:hAnsi="Georgia"/>
-          <w:u w:val="single"/>
-        </w:rPr>
-        <w:t>E3:</w:t>
-      </w:r>
-      <w:r>
-        <w:rPr>
-          <w:rFonts w:ascii="Georgia" w:hAnsi="Georgia"/>
-        </w:rPr>
-        <w:t xml:space="preserve"> Some crazy switch and pressure plate puzzle that can only be solved by looking at the blood trails. </w:t>
-      </w:r>
-      <w:r>
-        <w:rPr>
-          <w:rFonts w:ascii="Georgia" w:hAnsi="Georgia"/>
-        </w:rPr>
-        <w:t xml:space="preserve">Also, some enemies. </w:t>
-      </w:r>
-      <w:r>
-        <w:rPr>
-          <w:rFonts w:ascii="Georgia" w:hAnsi="Georgia"/>
-          <w:b/>
-        </w:rPr>
-        <w:t>Fat guard</w:t>
-      </w:r>
-      <w:r>
-        <w:rPr>
-          <w:rFonts w:ascii="Georgia" w:hAnsi="Georgia"/>
-        </w:rPr>
-        <w:t xml:space="preserve"> said that he forgot the puzzle but his brother knows it very well. He realized th</w:t>
-      </w:r>
-      <w:r>
-        <w:rPr>
-          <w:rFonts w:ascii="Georgia" w:hAnsi="Georgia"/>
-        </w:rPr>
-        <w:t xml:space="preserve">at it was no one but his brother, </w:t>
-      </w:r>
-      <w:r>
-        <w:rPr>
-          <w:rFonts w:ascii="Georgia" w:hAnsi="Georgia"/>
-          <w:b/>
-        </w:rPr>
-        <w:t>slender guard</w:t>
-      </w:r>
-      <w:r>
-        <w:rPr>
-          <w:rFonts w:ascii="Georgia" w:hAnsi="Georgia"/>
-        </w:rPr>
         <w:t>.</w:t>
       </w:r>
     </w:p>
@@ -1500,7 +1530,7 @@
         <w:rPr>
           <w:rFonts w:ascii="Georgia" w:hAnsi="Georgia"/>
         </w:rPr>
-        <w:t xml:space="preserve"> The bloody footsteps ended in front of a big door/entrance. You can see the </w:t>
+        <w:t xml:space="preserve"> The  ended in front of a big door/entrance. You can see the </w:t>
       </w:r>
       <w:r>
         <w:rPr>
@@ -1963,66 +1993,60 @@
         <w:rPr>
           <w:rFonts w:ascii="Georgia" w:hAnsi="Georgia"/>
         </w:rPr>
-        <w:t xml:space="preserve"> was about to say anything, you </w:t>
-      </w:r>
-      <w:r>
-        <w:rPr>
-          <w:rFonts w:ascii="Georgia" w:hAnsi="Georgia"/>
+        <w:t xml:space="preserve"> was about to say anything, you said that </w:t>
+      </w:r>
+      <w:r>
+        <w:rPr>
+          <w:rFonts w:ascii="Georgia" w:hAnsi="Georgia"/>
+          <w:b/>
+        </w:rPr>
+        <w:t>Nick</w:t>
+      </w:r>
+      <w:r>
+        <w:rPr>
+          <w:rFonts w:ascii="Georgia" w:hAnsi="Georgia"/>
+        </w:rPr>
+        <w:t xml:space="preserve"> should stop making stories and excuses. ‘You must have manipulated </w:t>
+      </w:r>
+      <w:r>
+        <w:rPr>
+          <w:rFonts w:ascii="Georgia" w:hAnsi="Georgia"/>
+          <w:b/>
+        </w:rPr>
+        <w:t>old man</w:t>
+      </w:r>
+      <w:r>
+        <w:rPr>
+          <w:rFonts w:ascii="Georgia" w:hAnsi="Georgia"/>
+        </w:rPr>
+        <w:t xml:space="preserve"> into attacking us’. </w:t>
+      </w:r>
+      <w:r>
+        <w:rPr>
+          <w:rFonts w:ascii="Georgia" w:hAnsi="Georgia"/>
+          <w:b/>
+        </w:rPr>
+        <w:t>Nick</w:t>
+      </w:r>
+      <w:r>
+        <w:rPr>
+          <w:rFonts w:ascii="Georgia" w:hAnsi="Georgia"/>
+        </w:rPr>
+        <w:t xml:space="preserve"> smiled. And he said yes. He revealed his final boss form.</w:t>
+      </w:r>
+    </w:p>
+    <w:p>
+      <w:pPr>
+        <w:rPr>
+          <w:rFonts w:ascii="Georgia" w:hAnsi="Georgia"/>
+        </w:rPr>
+      </w:pPr>
+      <w:r>
+        <w:rPr>
+          <w:rFonts w:ascii="Georgia" w:hAnsi="Georgia"/>
+          <w:u w:val="single"/>
         </w:rPr>
         <w:lastRenderedPageBreak/>
-        <w:t xml:space="preserve">said that </w:t>
-      </w:r>
-      <w:r>
-        <w:rPr>
-          <w:rFonts w:ascii="Georgia" w:hAnsi="Georgia"/>
-          <w:b/>
-        </w:rPr>
-        <w:t>Nick</w:t>
-      </w:r>
-      <w:r>
-        <w:rPr>
-          <w:rFonts w:ascii="Georgia" w:hAnsi="Georgia"/>
-        </w:rPr>
-        <w:t xml:space="preserve"> should stop making stories and excuses. ‘You must have manipulated </w:t>
-      </w:r>
-      <w:r>
-        <w:rPr>
-          <w:rFonts w:ascii="Georgia" w:hAnsi="Georgia"/>
-          <w:b/>
-        </w:rPr>
-        <w:t>old man</w:t>
-      </w:r>
-      <w:r>
-        <w:rPr>
-          <w:rFonts w:ascii="Georgia" w:hAnsi="Georgia"/>
-        </w:rPr>
-        <w:t xml:space="preserve"> into attacking us’. </w:t>
-      </w:r>
-      <w:r>
-        <w:rPr>
-          <w:rFonts w:ascii="Georgia" w:hAnsi="Georgia"/>
-          <w:b/>
-        </w:rPr>
-        <w:t>Nick</w:t>
-      </w:r>
-      <w:r>
-        <w:rPr>
-          <w:rFonts w:ascii="Georgia" w:hAnsi="Georgia"/>
-        </w:rPr>
-        <w:t xml:space="preserve"> smiled. And he said yes. He revealed his final boss form.</w:t>
-      </w:r>
-    </w:p>
-    <w:p>
-      <w:pPr>
-        <w:rPr>
-          <w:rFonts w:ascii="Georgia" w:hAnsi="Georgia"/>
-        </w:rPr>
-      </w:pPr>
-      <w:r>
-        <w:rPr>
-          <w:rFonts w:ascii="Georgia" w:hAnsi="Georgia"/>
-          <w:u w:val="single"/>
-        </w:rPr>
         <w:t>E3_NICK:</w:t>
       </w:r>
       <w:r>

</xml_diff>